<commit_message>
Actualizando doc de estrategias
</commit_message>
<xml_diff>
--- a/ESTRATEGIAS BOBBY TABLES.docx
+++ b/ESTRATEGIAS BOBBY TABLES.docx
@@ -257,7 +257,127 @@
           <w:sz w:val="24"/>
           <w:szCs w:val="24"/>
         </w:rPr>
-        <w:t xml:space="preserve">Una factura está directamente ligada con una operación a pesar de que las únicas operaciones facturables sean las transferencias para asegurar flexibilidad. </w:t>
+        <w:t>Una factura está directamente ligada con una operación a pesar de que las únicas operaciones facturables sean las transferenc</w:t>
+      </w:r>
+      <w:r>
+        <w:rPr>
+          <w:rFonts w:ascii="Arial" w:hAnsi="Arial" w:cs="Arial"/>
+          <w:sz w:val="24"/>
+          <w:szCs w:val="24"/>
+        </w:rPr>
+        <w:t>ias para asegurar flexibilidad. A su vez, cada factura conoce también la cuenta y el tipo de cuenta facturado siempre y cuando se trate de una facturación por cambio de tipo de cuenta (o alta de la misma).</w:t>
+      </w:r>
+      <w:bookmarkStart w:id="0" w:name="_GoBack"/>
+      <w:bookmarkEnd w:id="0"/>
+    </w:p>
+    <w:p>
+      <w:pPr>
+        <w:pStyle w:val="Prrafodelista"/>
+        <w:numPr>
+          <w:ilvl w:val="0"/>
+          <w:numId w:val="1"/>
+        </w:numPr>
+        <w:rPr>
+          <w:rFonts w:ascii="Arial" w:hAnsi="Arial" w:cs="Arial"/>
+          <w:sz w:val="24"/>
+          <w:szCs w:val="24"/>
+        </w:rPr>
+      </w:pPr>
+      <w:r>
+        <w:rPr>
+          <w:rFonts w:ascii="Arial" w:hAnsi="Arial" w:cs="Arial"/>
+          <w:sz w:val="24"/>
+          <w:szCs w:val="24"/>
+        </w:rPr>
+        <w:t>Una cuenta posee una fecha de expiración que se calcula a la hora de la creación de la misma según el tipo de cuenta que se elija y a la hora de facturación cuando se abone los gastos de cuenta. (Si paga 10 abonos Premium, se le garantiza 10 veces el tiempo de expiración)</w:t>
+      </w:r>
+      <w:r>
+        <w:rPr>
+          <w:rFonts w:ascii="Arial" w:hAnsi="Arial" w:cs="Arial"/>
+          <w:sz w:val="24"/>
+          <w:szCs w:val="24"/>
+        </w:rPr>
+        <w:br w:type="page"/>
+      </w:r>
+    </w:p>
+    <w:p>
+      <w:pPr>
+        <w:rPr>
+          <w:rFonts w:ascii="Arial" w:hAnsi="Arial" w:cs="Arial"/>
+          <w:sz w:val="24"/>
+          <w:szCs w:val="24"/>
+        </w:rPr>
+      </w:pPr>
+      <w:r>
+        <w:rPr>
+          <w:rFonts w:ascii="Arial" w:hAnsi="Arial" w:cs="Arial"/>
+          <w:sz w:val="24"/>
+          <w:szCs w:val="24"/>
+        </w:rPr>
+        <w:lastRenderedPageBreak/>
+        <w:t>MIGRACIÓN:</w:t>
+      </w:r>
+    </w:p>
+    <w:p>
+      <w:pPr>
+        <w:pStyle w:val="Prrafodelista"/>
+        <w:numPr>
+          <w:ilvl w:val="0"/>
+          <w:numId w:val="2"/>
+        </w:numPr>
+        <w:rPr>
+          <w:rFonts w:ascii="Arial" w:hAnsi="Arial" w:cs="Arial"/>
+          <w:sz w:val="24"/>
+          <w:szCs w:val="24"/>
+        </w:rPr>
+      </w:pPr>
+      <w:r>
+        <w:rPr>
+          <w:rFonts w:ascii="Arial" w:hAnsi="Arial" w:cs="Arial"/>
+          <w:sz w:val="24"/>
+          <w:szCs w:val="24"/>
+        </w:rPr>
+        <w:t>Se tomaron todos los países de la tabla maestra (los tres lugares donde figuraban con nombre y código) y se realizó una unión para abarcar la mayor cantidad de países registrados.</w:t>
+      </w:r>
+    </w:p>
+    <w:p>
+      <w:pPr>
+        <w:pStyle w:val="Prrafodelista"/>
+        <w:numPr>
+          <w:ilvl w:val="0"/>
+          <w:numId w:val="2"/>
+        </w:numPr>
+        <w:rPr>
+          <w:rFonts w:ascii="Arial" w:hAnsi="Arial" w:cs="Arial"/>
+          <w:sz w:val="24"/>
+          <w:szCs w:val="24"/>
+        </w:rPr>
+      </w:pPr>
+      <w:r>
+        <w:rPr>
+          <w:rFonts w:ascii="Arial" w:hAnsi="Arial" w:cs="Arial"/>
+          <w:sz w:val="24"/>
+          <w:szCs w:val="24"/>
+        </w:rPr>
+        <w:t xml:space="preserve">Se asignaron costos </w:t>
+      </w:r>
+      <w:proofErr w:type="spellStart"/>
+      <w:r>
+        <w:rPr>
+          <w:rFonts w:ascii="Arial" w:hAnsi="Arial" w:cs="Arial"/>
+          <w:sz w:val="24"/>
+          <w:szCs w:val="24"/>
+        </w:rPr>
+        <w:t>hardcodeados</w:t>
+      </w:r>
+      <w:proofErr w:type="spellEnd"/>
+      <w:r>
+        <w:rPr>
+          <w:rFonts w:ascii="Arial" w:hAnsi="Arial" w:cs="Arial"/>
+          <w:sz w:val="24"/>
+          <w:szCs w:val="24"/>
+        </w:rPr>
+        <w:t xml:space="preserve"> a los tipos de cuenta ya que en la tabla maestra no había información al respecto. Se le permite al administrador elegir el costo a consignar desde el cambio en adelante. </w:t>
       </w:r>
       <w:r>
         <w:rPr>
@@ -267,55 +387,7 @@
           <w:sz w:val="24"/>
           <w:szCs w:val="24"/>
         </w:rPr>
-        <w:t>TENER EN CUENTA QUE TAMBIÉN SE PUEDE FACTURAR CAMBIOS DE TIPO DE CUENTA Y CREACIÓN DE CUENTAS</w:t>
-      </w:r>
-    </w:p>
-    <w:p>
-      <w:pPr>
-        <w:pStyle w:val="Prrafodelista"/>
-        <w:numPr>
-          <w:ilvl w:val="0"/>
-          <w:numId w:val="1"/>
-        </w:numPr>
-        <w:rPr>
-          <w:rFonts w:ascii="Arial" w:hAnsi="Arial" w:cs="Arial"/>
-          <w:sz w:val="24"/>
-          <w:szCs w:val="24"/>
-        </w:rPr>
-      </w:pPr>
-      <w:r>
-        <w:rPr>
-          <w:rFonts w:ascii="Arial" w:hAnsi="Arial" w:cs="Arial"/>
-          <w:sz w:val="24"/>
-          <w:szCs w:val="24"/>
-        </w:rPr>
-        <w:t>Una cuenta posee una fecha de expiración que se calcula a la hora de la creación de la misma según el tipo de cuenta que se elija y a la hora de facturación cuando se abone los gastos de cuenta. (Si paga 10 abonos Premium, se le garantiza 10 veces el tiempo de expiración)</w:t>
-      </w:r>
-      <w:r>
-        <w:rPr>
-          <w:rFonts w:ascii="Arial" w:hAnsi="Arial" w:cs="Arial"/>
-          <w:sz w:val="24"/>
-          <w:szCs w:val="24"/>
-        </w:rPr>
-        <w:br w:type="page"/>
-      </w:r>
-    </w:p>
-    <w:p>
-      <w:pPr>
-        <w:rPr>
-          <w:rFonts w:ascii="Arial" w:hAnsi="Arial" w:cs="Arial"/>
-          <w:sz w:val="24"/>
-          <w:szCs w:val="24"/>
-        </w:rPr>
-      </w:pPr>
-      <w:r>
-        <w:rPr>
-          <w:rFonts w:ascii="Arial" w:hAnsi="Arial" w:cs="Arial"/>
-          <w:sz w:val="24"/>
-          <w:szCs w:val="24"/>
-        </w:rPr>
-        <w:lastRenderedPageBreak/>
-        <w:t>MIGRACIÓN:</w:t>
+        <w:t>VER QUE SE CUMPLA LA ÚLTIMA FUNCIONALIDAD</w:t>
       </w:r>
     </w:p>
     <w:p>
@@ -337,78 +409,6 @@
           <w:sz w:val="24"/>
           <w:szCs w:val="24"/>
         </w:rPr>
-        <w:t>Se tomaron todos los países de la tabla maestra (los tres lugares donde figuraban con nombre y código) y se realizó una unión para abarcar la mayor cantidad de países registrados.</w:t>
-      </w:r>
-    </w:p>
-    <w:p>
-      <w:pPr>
-        <w:pStyle w:val="Prrafodelista"/>
-        <w:numPr>
-          <w:ilvl w:val="0"/>
-          <w:numId w:val="2"/>
-        </w:numPr>
-        <w:rPr>
-          <w:rFonts w:ascii="Arial" w:hAnsi="Arial" w:cs="Arial"/>
-          <w:sz w:val="24"/>
-          <w:szCs w:val="24"/>
-        </w:rPr>
-      </w:pPr>
-      <w:r>
-        <w:rPr>
-          <w:rFonts w:ascii="Arial" w:hAnsi="Arial" w:cs="Arial"/>
-          <w:sz w:val="24"/>
-          <w:szCs w:val="24"/>
-        </w:rPr>
-        <w:t xml:space="preserve">Se asignaron costos </w:t>
-      </w:r>
-      <w:proofErr w:type="spellStart"/>
-      <w:r>
-        <w:rPr>
-          <w:rFonts w:ascii="Arial" w:hAnsi="Arial" w:cs="Arial"/>
-          <w:sz w:val="24"/>
-          <w:szCs w:val="24"/>
-        </w:rPr>
-        <w:t>hardcodeados</w:t>
-      </w:r>
-      <w:proofErr w:type="spellEnd"/>
-      <w:r>
-        <w:rPr>
-          <w:rFonts w:ascii="Arial" w:hAnsi="Arial" w:cs="Arial"/>
-          <w:sz w:val="24"/>
-          <w:szCs w:val="24"/>
-        </w:rPr>
-        <w:t xml:space="preserve"> a los tipos de cuenta ya que en la tabla maestra no había información al respecto. Se le permite al administrador elegir el costo a consignar desde el cambio en adelante. </w:t>
-      </w:r>
-      <w:r>
-        <w:rPr>
-          <w:rFonts w:ascii="Arial" w:hAnsi="Arial" w:cs="Arial"/>
-          <w:b/>
-          <w:color w:val="FF0000"/>
-          <w:sz w:val="24"/>
-          <w:szCs w:val="24"/>
-        </w:rPr>
-        <w:t>VER QUE SE CUMPLA LA ÚLTIMA FUNCIONALIDAD</w:t>
-      </w:r>
-    </w:p>
-    <w:p>
-      <w:pPr>
-        <w:pStyle w:val="Prrafodelista"/>
-        <w:numPr>
-          <w:ilvl w:val="0"/>
-          <w:numId w:val="2"/>
-        </w:numPr>
-        <w:rPr>
-          <w:rFonts w:ascii="Arial" w:hAnsi="Arial" w:cs="Arial"/>
-          <w:sz w:val="24"/>
-          <w:szCs w:val="24"/>
-        </w:rPr>
-      </w:pPr>
-      <w:r>
-        <w:rPr>
-          <w:rFonts w:ascii="Arial" w:hAnsi="Arial" w:cs="Arial"/>
-          <w:sz w:val="24"/>
-          <w:szCs w:val="24"/>
-        </w:rPr>
         <w:t xml:space="preserve">Se le </w:t>
       </w:r>
       <w:r>
@@ -419,8 +419,6 @@
         </w:rPr>
         <w:t>asignó</w:t>
       </w:r>
-      <w:bookmarkStart w:id="0" w:name="_GoBack"/>
-      <w:bookmarkEnd w:id="0"/>
       <w:r>
         <w:rPr>
           <w:rFonts w:ascii="Arial" w:hAnsi="Arial" w:cs="Arial"/>

</xml_diff>

<commit_message>
Mejoras al script, creación de procesos faltantes
</commit_message>
<xml_diff>
--- a/ESTRATEGIAS BOBBY TABLES.docx
+++ b/ESTRATEGIAS BOBBY TABLES.docx
@@ -267,444 +267,443 @@
         </w:rPr>
         <w:t>ias para asegurar flexibilidad. A su vez, cada factura conoce también la cuenta y el tipo de cuenta facturado siempre y cuando se trate de una facturación por cambio de tipo de cuenta (o alta de la misma).</w:t>
       </w:r>
+    </w:p>
+    <w:p>
+      <w:pPr>
+        <w:pStyle w:val="Prrafodelista"/>
+        <w:numPr>
+          <w:ilvl w:val="0"/>
+          <w:numId w:val="1"/>
+        </w:numPr>
+        <w:rPr>
+          <w:rFonts w:ascii="Arial" w:hAnsi="Arial" w:cs="Arial"/>
+          <w:sz w:val="24"/>
+          <w:szCs w:val="24"/>
+        </w:rPr>
+      </w:pPr>
+      <w:r>
+        <w:rPr>
+          <w:rFonts w:ascii="Arial" w:hAnsi="Arial" w:cs="Arial"/>
+          <w:sz w:val="24"/>
+          <w:szCs w:val="24"/>
+        </w:rPr>
+        <w:t>Una cuenta posee una fecha de expiración que se calcula a la hora de la creación de la misma según el tipo de cuenta que se elija y a la hora de facturación cuando se abone los gastos de cuenta. (Si paga 10 abonos Premium, se le garantiza 10 veces el tiempo de expiración)</w:t>
+      </w:r>
+      <w:r>
+        <w:rPr>
+          <w:rFonts w:ascii="Arial" w:hAnsi="Arial" w:cs="Arial"/>
+          <w:sz w:val="24"/>
+          <w:szCs w:val="24"/>
+        </w:rPr>
+        <w:br w:type="page"/>
+      </w:r>
+    </w:p>
+    <w:p>
+      <w:pPr>
+        <w:rPr>
+          <w:rFonts w:ascii="Arial" w:hAnsi="Arial" w:cs="Arial"/>
+          <w:sz w:val="24"/>
+          <w:szCs w:val="24"/>
+        </w:rPr>
+      </w:pPr>
+      <w:r>
+        <w:rPr>
+          <w:rFonts w:ascii="Arial" w:hAnsi="Arial" w:cs="Arial"/>
+          <w:sz w:val="24"/>
+          <w:szCs w:val="24"/>
+        </w:rPr>
+        <w:lastRenderedPageBreak/>
+        <w:t>MIGRACIÓN:</w:t>
+      </w:r>
+    </w:p>
+    <w:p>
+      <w:pPr>
+        <w:pStyle w:val="Prrafodelista"/>
+        <w:numPr>
+          <w:ilvl w:val="0"/>
+          <w:numId w:val="2"/>
+        </w:numPr>
+        <w:rPr>
+          <w:rFonts w:ascii="Arial" w:hAnsi="Arial" w:cs="Arial"/>
+          <w:sz w:val="24"/>
+          <w:szCs w:val="24"/>
+        </w:rPr>
+      </w:pPr>
+      <w:r>
+        <w:rPr>
+          <w:rFonts w:ascii="Arial" w:hAnsi="Arial" w:cs="Arial"/>
+          <w:sz w:val="24"/>
+          <w:szCs w:val="24"/>
+        </w:rPr>
+        <w:t>Se tomaron todos los países de la tabla maestra (los tres lugares donde figuraban con nombre y código) y se realizó una unión para abarcar la mayor cantidad de países registrados.</w:t>
+      </w:r>
+    </w:p>
+    <w:p>
+      <w:pPr>
+        <w:pStyle w:val="Prrafodelista"/>
+        <w:numPr>
+          <w:ilvl w:val="0"/>
+          <w:numId w:val="2"/>
+        </w:numPr>
+        <w:rPr>
+          <w:rFonts w:ascii="Arial" w:hAnsi="Arial" w:cs="Arial"/>
+          <w:sz w:val="24"/>
+          <w:szCs w:val="24"/>
+        </w:rPr>
+      </w:pPr>
+      <w:r>
+        <w:rPr>
+          <w:rFonts w:ascii="Arial" w:hAnsi="Arial" w:cs="Arial"/>
+          <w:sz w:val="24"/>
+          <w:szCs w:val="24"/>
+        </w:rPr>
+        <w:t xml:space="preserve">Se asignaron costos </w:t>
+      </w:r>
+      <w:proofErr w:type="spellStart"/>
+      <w:r>
+        <w:rPr>
+          <w:rFonts w:ascii="Arial" w:hAnsi="Arial" w:cs="Arial"/>
+          <w:sz w:val="24"/>
+          <w:szCs w:val="24"/>
+        </w:rPr>
+        <w:t>hardcodeados</w:t>
+      </w:r>
+      <w:proofErr w:type="spellEnd"/>
+      <w:r>
+        <w:rPr>
+          <w:rFonts w:ascii="Arial" w:hAnsi="Arial" w:cs="Arial"/>
+          <w:sz w:val="24"/>
+          <w:szCs w:val="24"/>
+        </w:rPr>
+        <w:t xml:space="preserve"> a los tipos de cuenta ya que en la tabla maestra no había información al respecto. Se le permite al administrador elegir el costo a consignar desde el cambio en adelante. </w:t>
+      </w:r>
+      <w:r>
+        <w:rPr>
+          <w:rFonts w:ascii="Arial" w:hAnsi="Arial" w:cs="Arial"/>
+          <w:b/>
+          <w:color w:val="FF0000"/>
+          <w:sz w:val="24"/>
+          <w:szCs w:val="24"/>
+        </w:rPr>
+        <w:t>VER QUE SE CUMPLA LA ÚLTIMA FUNCIONALIDAD</w:t>
+      </w:r>
+    </w:p>
+    <w:p>
+      <w:pPr>
+        <w:pStyle w:val="Prrafodelista"/>
+        <w:numPr>
+          <w:ilvl w:val="0"/>
+          <w:numId w:val="2"/>
+        </w:numPr>
+        <w:rPr>
+          <w:rFonts w:ascii="Arial" w:hAnsi="Arial" w:cs="Arial"/>
+          <w:sz w:val="24"/>
+          <w:szCs w:val="24"/>
+        </w:rPr>
+      </w:pPr>
+      <w:r>
+        <w:rPr>
+          <w:rFonts w:ascii="Arial" w:hAnsi="Arial" w:cs="Arial"/>
+          <w:sz w:val="24"/>
+          <w:szCs w:val="24"/>
+        </w:rPr>
+        <w:t xml:space="preserve">Se le </w:t>
+      </w:r>
+      <w:r>
+        <w:rPr>
+          <w:rFonts w:ascii="Arial" w:hAnsi="Arial" w:cs="Arial"/>
+          <w:sz w:val="24"/>
+          <w:szCs w:val="24"/>
+        </w:rPr>
+        <w:t>asignó</w:t>
+      </w:r>
+      <w:r>
+        <w:rPr>
+          <w:rFonts w:ascii="Arial" w:hAnsi="Arial" w:cs="Arial"/>
+          <w:sz w:val="24"/>
+          <w:szCs w:val="24"/>
+        </w:rPr>
+        <w:t xml:space="preserve"> al pasaporte (como tipo de documento) un nuevo ID para facilitar la aplicación desktop. A cada cliente se le asignó luego el nuevo ID.</w:t>
+      </w:r>
+    </w:p>
+    <w:p>
+      <w:pPr>
+        <w:pStyle w:val="Prrafodelista"/>
+        <w:numPr>
+          <w:ilvl w:val="0"/>
+          <w:numId w:val="2"/>
+        </w:numPr>
+        <w:rPr>
+          <w:rFonts w:ascii="Arial" w:hAnsi="Arial" w:cs="Arial"/>
+          <w:sz w:val="24"/>
+          <w:szCs w:val="24"/>
+        </w:rPr>
+      </w:pPr>
+      <w:r>
+        <w:rPr>
+          <w:rFonts w:ascii="Arial" w:hAnsi="Arial" w:cs="Arial"/>
+          <w:sz w:val="24"/>
+          <w:szCs w:val="24"/>
+        </w:rPr>
+        <w:t xml:space="preserve">Los usuarios se cargaron teniendo en cuenta que cada persona tenía que tener sí o sí un usuario, por lo tanto se les creo un usuario default cuyo </w:t>
+      </w:r>
+      <w:proofErr w:type="spellStart"/>
+      <w:r>
+        <w:rPr>
+          <w:rFonts w:ascii="Arial" w:hAnsi="Arial" w:cs="Arial"/>
+          <w:sz w:val="24"/>
+          <w:szCs w:val="24"/>
+        </w:rPr>
+        <w:t>username</w:t>
+      </w:r>
+      <w:proofErr w:type="spellEnd"/>
+      <w:r>
+        <w:rPr>
+          <w:rFonts w:ascii="Arial" w:hAnsi="Arial" w:cs="Arial"/>
+          <w:sz w:val="24"/>
+          <w:szCs w:val="24"/>
+        </w:rPr>
+        <w:t xml:space="preserve"> sería el mail y </w:t>
+      </w:r>
+      <w:proofErr w:type="spellStart"/>
+      <w:r>
+        <w:rPr>
+          <w:rFonts w:ascii="Arial" w:hAnsi="Arial" w:cs="Arial"/>
+          <w:sz w:val="24"/>
+          <w:szCs w:val="24"/>
+        </w:rPr>
+        <w:t>password</w:t>
+      </w:r>
+      <w:proofErr w:type="spellEnd"/>
+      <w:r>
+        <w:rPr>
+          <w:rFonts w:ascii="Arial" w:hAnsi="Arial" w:cs="Arial"/>
+          <w:sz w:val="24"/>
+          <w:szCs w:val="24"/>
+        </w:rPr>
+        <w:t xml:space="preserve"> vacía. Al entrar a la aplicación se recibirá un mensaje de usuario caducado y se le pedirá elegir un nuevo usuario y contraseña.</w:t>
+      </w:r>
+    </w:p>
+    <w:p>
+      <w:pPr>
+        <w:pStyle w:val="Prrafodelista"/>
+        <w:numPr>
+          <w:ilvl w:val="0"/>
+          <w:numId w:val="2"/>
+        </w:numPr>
+        <w:rPr>
+          <w:rFonts w:ascii="Arial" w:hAnsi="Arial" w:cs="Arial"/>
+          <w:sz w:val="24"/>
+          <w:szCs w:val="24"/>
+        </w:rPr>
+      </w:pPr>
+      <w:r>
+        <w:rPr>
+          <w:rFonts w:ascii="Arial" w:hAnsi="Arial" w:cs="Arial"/>
+          <w:sz w:val="24"/>
+          <w:szCs w:val="24"/>
+        </w:rPr>
+        <w:t>Por defecto, a cada usuario se le agregó el rol de cliente.</w:t>
+      </w:r>
+    </w:p>
+    <w:p>
+      <w:pPr>
+        <w:pStyle w:val="Prrafodelista"/>
+        <w:numPr>
+          <w:ilvl w:val="0"/>
+          <w:numId w:val="2"/>
+        </w:numPr>
+        <w:rPr>
+          <w:rFonts w:ascii="Arial" w:hAnsi="Arial" w:cs="Arial"/>
+          <w:sz w:val="24"/>
+          <w:szCs w:val="24"/>
+        </w:rPr>
+      </w:pPr>
+      <w:r>
+        <w:rPr>
+          <w:rFonts w:ascii="Arial" w:hAnsi="Arial" w:cs="Arial"/>
+          <w:sz w:val="24"/>
+          <w:szCs w:val="24"/>
+        </w:rPr>
+        <w:t>Por defecto, a cada cuenta se le asignó el tipo gratuita y el estado pendiente de activación.</w:t>
+      </w:r>
+    </w:p>
+    <w:p>
+      <w:pPr>
+        <w:pStyle w:val="Prrafodelista"/>
+        <w:numPr>
+          <w:ilvl w:val="0"/>
+          <w:numId w:val="2"/>
+        </w:numPr>
+        <w:rPr>
+          <w:rFonts w:ascii="Arial" w:hAnsi="Arial" w:cs="Arial"/>
+          <w:sz w:val="24"/>
+          <w:szCs w:val="24"/>
+        </w:rPr>
+      </w:pPr>
+      <w:r>
+        <w:rPr>
+          <w:rFonts w:ascii="Arial" w:hAnsi="Arial" w:cs="Arial"/>
+          <w:sz w:val="24"/>
+          <w:szCs w:val="24"/>
+        </w:rPr>
+        <w:t>Para las tarjetas se utilizó el encriptado SHA1.</w:t>
+      </w:r>
+    </w:p>
+    <w:p>
+      <w:pPr>
+        <w:pStyle w:val="Prrafodelista"/>
+        <w:numPr>
+          <w:ilvl w:val="0"/>
+          <w:numId w:val="2"/>
+        </w:numPr>
+        <w:rPr>
+          <w:rFonts w:ascii="Arial" w:hAnsi="Arial" w:cs="Arial"/>
+          <w:sz w:val="24"/>
+          <w:szCs w:val="24"/>
+        </w:rPr>
+      </w:pPr>
+      <w:r>
+        <w:rPr>
+          <w:rFonts w:ascii="Arial" w:hAnsi="Arial" w:cs="Arial"/>
+          <w:sz w:val="24"/>
+          <w:szCs w:val="24"/>
+        </w:rPr>
+        <w:t>La información del cheque se acortó, teniendo en cuenta que la información se repite con la de la operación de retiro de efectivo.</w:t>
+      </w:r>
+    </w:p>
+    <w:p>
+      <w:pPr>
+        <w:pStyle w:val="Prrafodelista"/>
+        <w:numPr>
+          <w:ilvl w:val="0"/>
+          <w:numId w:val="2"/>
+        </w:numPr>
+        <w:rPr>
+          <w:rFonts w:ascii="Arial" w:hAnsi="Arial" w:cs="Arial"/>
+          <w:sz w:val="24"/>
+          <w:szCs w:val="24"/>
+        </w:rPr>
+      </w:pPr>
+      <w:r>
+        <w:rPr>
+          <w:rFonts w:ascii="Arial" w:hAnsi="Arial" w:cs="Arial"/>
+          <w:sz w:val="24"/>
+          <w:szCs w:val="24"/>
+        </w:rPr>
+        <w:t>Se aseguró que cada operación tenga un registro donde coincida el ID con las correspondientes tablas de operaciones (depósitos, transferencias y retiros de efectivo).</w:t>
+      </w:r>
+    </w:p>
+    <w:p>
+      <w:pPr>
+        <w:pStyle w:val="Prrafodelista"/>
+        <w:numPr>
+          <w:ilvl w:val="0"/>
+          <w:numId w:val="2"/>
+        </w:numPr>
+        <w:rPr>
+          <w:rFonts w:ascii="Arial" w:hAnsi="Arial" w:cs="Arial"/>
+          <w:sz w:val="24"/>
+          <w:szCs w:val="24"/>
+        </w:rPr>
+      </w:pPr>
+      <w:r>
+        <w:rPr>
+          <w:rFonts w:ascii="Arial" w:hAnsi="Arial" w:cs="Arial"/>
+          <w:sz w:val="24"/>
+          <w:szCs w:val="24"/>
+        </w:rPr>
+        <w:t>Para el caso de las transferencias que no contaban con un código, se utilizó una tabla temporal que nos asegurara unicidad de información y código para la operación y la transferencia. Así como el código de operación en la tabla facturas.</w:t>
+      </w:r>
+    </w:p>
+    <w:p>
+      <w:pPr>
+        <w:pStyle w:val="Prrafodelista"/>
+        <w:numPr>
+          <w:ilvl w:val="0"/>
+          <w:numId w:val="2"/>
+        </w:numPr>
+        <w:rPr>
+          <w:rFonts w:ascii="Arial" w:hAnsi="Arial" w:cs="Arial"/>
+          <w:sz w:val="24"/>
+          <w:szCs w:val="24"/>
+        </w:rPr>
+      </w:pPr>
+      <w:r>
+        <w:rPr>
+          <w:rFonts w:ascii="Arial" w:hAnsi="Arial" w:cs="Arial"/>
+          <w:sz w:val="24"/>
+          <w:szCs w:val="24"/>
+        </w:rPr>
+        <w:t>Al momento de la creación de cuentas, las cuentas de destino con su información correspondiente fue desestimada ya que no hay manera de ligarlo con un usuario.</w:t>
+      </w:r>
+    </w:p>
+    <w:p>
+      <w:pPr>
+        <w:rPr>
+          <w:rFonts w:ascii="Arial" w:hAnsi="Arial" w:cs="Arial"/>
+          <w:sz w:val="24"/>
+          <w:szCs w:val="24"/>
+        </w:rPr>
+      </w:pPr>
+      <w:r>
+        <w:rPr>
+          <w:rFonts w:ascii="Arial" w:hAnsi="Arial" w:cs="Arial"/>
+          <w:sz w:val="24"/>
+          <w:szCs w:val="24"/>
+        </w:rPr>
+        <w:br w:type="page"/>
+      </w:r>
+    </w:p>
+    <w:p>
+      <w:pPr>
+        <w:rPr>
+          <w:rFonts w:ascii="Arial" w:hAnsi="Arial" w:cs="Arial"/>
+          <w:sz w:val="24"/>
+          <w:szCs w:val="24"/>
+        </w:rPr>
+      </w:pPr>
+      <w:r>
+        <w:rPr>
+          <w:rFonts w:ascii="Arial" w:hAnsi="Arial" w:cs="Arial"/>
+          <w:sz w:val="24"/>
+          <w:szCs w:val="24"/>
+        </w:rPr>
+        <w:lastRenderedPageBreak/>
+        <w:t>EXTRAS:</w:t>
+      </w:r>
+    </w:p>
+    <w:p>
+      <w:pPr>
+        <w:pStyle w:val="Prrafodelista"/>
+        <w:numPr>
+          <w:ilvl w:val="0"/>
+          <w:numId w:val="2"/>
+        </w:numPr>
+        <w:rPr>
+          <w:rFonts w:ascii="Arial" w:hAnsi="Arial" w:cs="Arial"/>
+          <w:sz w:val="24"/>
+          <w:szCs w:val="24"/>
+        </w:rPr>
+      </w:pPr>
+      <w:r>
+        <w:rPr>
+          <w:rFonts w:ascii="Arial" w:hAnsi="Arial" w:cs="Arial"/>
+          <w:sz w:val="24"/>
+          <w:szCs w:val="24"/>
+        </w:rPr>
+        <w:t>Se decidió separar cada funcionalidad en ítems para tener el mayor control de quién tiene</w:t>
+      </w:r>
+      <w:r>
+        <w:rPr>
+          <w:rFonts w:ascii="Arial" w:hAnsi="Arial" w:cs="Arial"/>
+          <w:sz w:val="24"/>
+          <w:szCs w:val="24"/>
+        </w:rPr>
+        <w:t xml:space="preserve"> acceso a qué pantalla.</w:t>
+      </w:r>
       <w:bookmarkStart w:id="0" w:name="_GoBack"/>
       <w:bookmarkEnd w:id="0"/>
-    </w:p>
-    <w:p>
-      <w:pPr>
-        <w:pStyle w:val="Prrafodelista"/>
-        <w:numPr>
-          <w:ilvl w:val="0"/>
-          <w:numId w:val="1"/>
-        </w:numPr>
-        <w:rPr>
-          <w:rFonts w:ascii="Arial" w:hAnsi="Arial" w:cs="Arial"/>
-          <w:sz w:val="24"/>
-          <w:szCs w:val="24"/>
-        </w:rPr>
-      </w:pPr>
-      <w:r>
-        <w:rPr>
-          <w:rFonts w:ascii="Arial" w:hAnsi="Arial" w:cs="Arial"/>
-          <w:sz w:val="24"/>
-          <w:szCs w:val="24"/>
-        </w:rPr>
-        <w:t>Una cuenta posee una fecha de expiración que se calcula a la hora de la creación de la misma según el tipo de cuenta que se elija y a la hora de facturación cuando se abone los gastos de cuenta. (Si paga 10 abonos Premium, se le garantiza 10 veces el tiempo de expiración)</w:t>
-      </w:r>
-      <w:r>
-        <w:rPr>
-          <w:rFonts w:ascii="Arial" w:hAnsi="Arial" w:cs="Arial"/>
-          <w:sz w:val="24"/>
-          <w:szCs w:val="24"/>
-        </w:rPr>
-        <w:br w:type="page"/>
-      </w:r>
-    </w:p>
-    <w:p>
-      <w:pPr>
-        <w:rPr>
-          <w:rFonts w:ascii="Arial" w:hAnsi="Arial" w:cs="Arial"/>
-          <w:sz w:val="24"/>
-          <w:szCs w:val="24"/>
-        </w:rPr>
-      </w:pPr>
-      <w:r>
-        <w:rPr>
-          <w:rFonts w:ascii="Arial" w:hAnsi="Arial" w:cs="Arial"/>
-          <w:sz w:val="24"/>
-          <w:szCs w:val="24"/>
-        </w:rPr>
-        <w:lastRenderedPageBreak/>
-        <w:t>MIGRACIÓN:</w:t>
-      </w:r>
-    </w:p>
-    <w:p>
-      <w:pPr>
-        <w:pStyle w:val="Prrafodelista"/>
-        <w:numPr>
-          <w:ilvl w:val="0"/>
-          <w:numId w:val="2"/>
-        </w:numPr>
-        <w:rPr>
-          <w:rFonts w:ascii="Arial" w:hAnsi="Arial" w:cs="Arial"/>
-          <w:sz w:val="24"/>
-          <w:szCs w:val="24"/>
-        </w:rPr>
-      </w:pPr>
-      <w:r>
-        <w:rPr>
-          <w:rFonts w:ascii="Arial" w:hAnsi="Arial" w:cs="Arial"/>
-          <w:sz w:val="24"/>
-          <w:szCs w:val="24"/>
-        </w:rPr>
-        <w:t>Se tomaron todos los países de la tabla maestra (los tres lugares donde figuraban con nombre y código) y se realizó una unión para abarcar la mayor cantidad de países registrados.</w:t>
-      </w:r>
-    </w:p>
-    <w:p>
-      <w:pPr>
-        <w:pStyle w:val="Prrafodelista"/>
-        <w:numPr>
-          <w:ilvl w:val="0"/>
-          <w:numId w:val="2"/>
-        </w:numPr>
-        <w:rPr>
-          <w:rFonts w:ascii="Arial" w:hAnsi="Arial" w:cs="Arial"/>
-          <w:sz w:val="24"/>
-          <w:szCs w:val="24"/>
-        </w:rPr>
-      </w:pPr>
-      <w:r>
-        <w:rPr>
-          <w:rFonts w:ascii="Arial" w:hAnsi="Arial" w:cs="Arial"/>
-          <w:sz w:val="24"/>
-          <w:szCs w:val="24"/>
-        </w:rPr>
-        <w:t xml:space="preserve">Se asignaron costos </w:t>
-      </w:r>
-      <w:proofErr w:type="spellStart"/>
-      <w:r>
-        <w:rPr>
-          <w:rFonts w:ascii="Arial" w:hAnsi="Arial" w:cs="Arial"/>
-          <w:sz w:val="24"/>
-          <w:szCs w:val="24"/>
-        </w:rPr>
-        <w:t>hardcodeados</w:t>
-      </w:r>
-      <w:proofErr w:type="spellEnd"/>
-      <w:r>
-        <w:rPr>
-          <w:rFonts w:ascii="Arial" w:hAnsi="Arial" w:cs="Arial"/>
-          <w:sz w:val="24"/>
-          <w:szCs w:val="24"/>
-        </w:rPr>
-        <w:t xml:space="preserve"> a los tipos de cuenta ya que en la tabla maestra no había información al respecto. Se le permite al administrador elegir el costo a consignar desde el cambio en adelante. </w:t>
-      </w:r>
-      <w:r>
-        <w:rPr>
-          <w:rFonts w:ascii="Arial" w:hAnsi="Arial" w:cs="Arial"/>
-          <w:b/>
-          <w:color w:val="FF0000"/>
-          <w:sz w:val="24"/>
-          <w:szCs w:val="24"/>
-        </w:rPr>
-        <w:t>VER QUE SE CUMPLA LA ÚLTIMA FUNCIONALIDAD</w:t>
-      </w:r>
-    </w:p>
-    <w:p>
-      <w:pPr>
-        <w:pStyle w:val="Prrafodelista"/>
-        <w:numPr>
-          <w:ilvl w:val="0"/>
-          <w:numId w:val="2"/>
-        </w:numPr>
-        <w:rPr>
-          <w:rFonts w:ascii="Arial" w:hAnsi="Arial" w:cs="Arial"/>
-          <w:sz w:val="24"/>
-          <w:szCs w:val="24"/>
-        </w:rPr>
-      </w:pPr>
-      <w:r>
-        <w:rPr>
-          <w:rFonts w:ascii="Arial" w:hAnsi="Arial" w:cs="Arial"/>
-          <w:sz w:val="24"/>
-          <w:szCs w:val="24"/>
-        </w:rPr>
-        <w:t xml:space="preserve">Se le </w:t>
-      </w:r>
-      <w:r>
-        <w:rPr>
-          <w:rFonts w:ascii="Arial" w:hAnsi="Arial" w:cs="Arial"/>
-          <w:sz w:val="24"/>
-          <w:szCs w:val="24"/>
-        </w:rPr>
-        <w:t>asignó</w:t>
-      </w:r>
-      <w:r>
-        <w:rPr>
-          <w:rFonts w:ascii="Arial" w:hAnsi="Arial" w:cs="Arial"/>
-          <w:sz w:val="24"/>
-          <w:szCs w:val="24"/>
-        </w:rPr>
-        <w:t xml:space="preserve"> al pasaporte (como tipo de documento) un nuevo ID para facilitar la aplicación desktop. A cada cliente se le asignó luego el nuevo ID.</w:t>
-      </w:r>
-    </w:p>
-    <w:p>
-      <w:pPr>
-        <w:pStyle w:val="Prrafodelista"/>
-        <w:numPr>
-          <w:ilvl w:val="0"/>
-          <w:numId w:val="2"/>
-        </w:numPr>
-        <w:rPr>
-          <w:rFonts w:ascii="Arial" w:hAnsi="Arial" w:cs="Arial"/>
-          <w:sz w:val="24"/>
-          <w:szCs w:val="24"/>
-        </w:rPr>
-      </w:pPr>
-      <w:r>
-        <w:rPr>
-          <w:rFonts w:ascii="Arial" w:hAnsi="Arial" w:cs="Arial"/>
-          <w:sz w:val="24"/>
-          <w:szCs w:val="24"/>
-        </w:rPr>
-        <w:t xml:space="preserve">Los usuarios se cargaron teniendo en cuenta que cada persona tenía que tener sí o sí un usuario, por lo tanto se les creo un usuario default cuyo </w:t>
-      </w:r>
-      <w:proofErr w:type="spellStart"/>
-      <w:r>
-        <w:rPr>
-          <w:rFonts w:ascii="Arial" w:hAnsi="Arial" w:cs="Arial"/>
-          <w:sz w:val="24"/>
-          <w:szCs w:val="24"/>
-        </w:rPr>
-        <w:t>username</w:t>
-      </w:r>
-      <w:proofErr w:type="spellEnd"/>
-      <w:r>
-        <w:rPr>
-          <w:rFonts w:ascii="Arial" w:hAnsi="Arial" w:cs="Arial"/>
-          <w:sz w:val="24"/>
-          <w:szCs w:val="24"/>
-        </w:rPr>
-        <w:t xml:space="preserve"> sería el mail y </w:t>
-      </w:r>
-      <w:proofErr w:type="spellStart"/>
-      <w:r>
-        <w:rPr>
-          <w:rFonts w:ascii="Arial" w:hAnsi="Arial" w:cs="Arial"/>
-          <w:sz w:val="24"/>
-          <w:szCs w:val="24"/>
-        </w:rPr>
-        <w:t>password</w:t>
-      </w:r>
-      <w:proofErr w:type="spellEnd"/>
-      <w:r>
-        <w:rPr>
-          <w:rFonts w:ascii="Arial" w:hAnsi="Arial" w:cs="Arial"/>
-          <w:sz w:val="24"/>
-          <w:szCs w:val="24"/>
-        </w:rPr>
-        <w:t xml:space="preserve"> vacía. Al entrar a la aplicación se recibirá un mensaje de usuario caducado y se le pedirá elegir un nuevo usuario y contraseña.</w:t>
-      </w:r>
-    </w:p>
-    <w:p>
-      <w:pPr>
-        <w:pStyle w:val="Prrafodelista"/>
-        <w:numPr>
-          <w:ilvl w:val="0"/>
-          <w:numId w:val="2"/>
-        </w:numPr>
-        <w:rPr>
-          <w:rFonts w:ascii="Arial" w:hAnsi="Arial" w:cs="Arial"/>
-          <w:sz w:val="24"/>
-          <w:szCs w:val="24"/>
-        </w:rPr>
-      </w:pPr>
-      <w:r>
-        <w:rPr>
-          <w:rFonts w:ascii="Arial" w:hAnsi="Arial" w:cs="Arial"/>
-          <w:sz w:val="24"/>
-          <w:szCs w:val="24"/>
-        </w:rPr>
-        <w:t>Por defecto, a cada usuario se le agregó el rol de cliente.</w:t>
-      </w:r>
-    </w:p>
-    <w:p>
-      <w:pPr>
-        <w:pStyle w:val="Prrafodelista"/>
-        <w:numPr>
-          <w:ilvl w:val="0"/>
-          <w:numId w:val="2"/>
-        </w:numPr>
-        <w:rPr>
-          <w:rFonts w:ascii="Arial" w:hAnsi="Arial" w:cs="Arial"/>
-          <w:sz w:val="24"/>
-          <w:szCs w:val="24"/>
-        </w:rPr>
-      </w:pPr>
-      <w:r>
-        <w:rPr>
-          <w:rFonts w:ascii="Arial" w:hAnsi="Arial" w:cs="Arial"/>
-          <w:sz w:val="24"/>
-          <w:szCs w:val="24"/>
-        </w:rPr>
-        <w:t>Por defecto, a cada cuenta se le asignó el tipo gratuita y el estado pendiente de activación.</w:t>
-      </w:r>
-    </w:p>
-    <w:p>
-      <w:pPr>
-        <w:pStyle w:val="Prrafodelista"/>
-        <w:numPr>
-          <w:ilvl w:val="0"/>
-          <w:numId w:val="2"/>
-        </w:numPr>
-        <w:rPr>
-          <w:rFonts w:ascii="Arial" w:hAnsi="Arial" w:cs="Arial"/>
-          <w:sz w:val="24"/>
-          <w:szCs w:val="24"/>
-        </w:rPr>
-      </w:pPr>
-      <w:r>
-        <w:rPr>
-          <w:rFonts w:ascii="Arial" w:hAnsi="Arial" w:cs="Arial"/>
-          <w:sz w:val="24"/>
-          <w:szCs w:val="24"/>
-        </w:rPr>
-        <w:t>Para las tarjetas se utilizó el encriptado SHA1.</w:t>
-      </w:r>
-    </w:p>
-    <w:p>
-      <w:pPr>
-        <w:pStyle w:val="Prrafodelista"/>
-        <w:numPr>
-          <w:ilvl w:val="0"/>
-          <w:numId w:val="2"/>
-        </w:numPr>
-        <w:rPr>
-          <w:rFonts w:ascii="Arial" w:hAnsi="Arial" w:cs="Arial"/>
-          <w:sz w:val="24"/>
-          <w:szCs w:val="24"/>
-        </w:rPr>
-      </w:pPr>
-      <w:r>
-        <w:rPr>
-          <w:rFonts w:ascii="Arial" w:hAnsi="Arial" w:cs="Arial"/>
-          <w:sz w:val="24"/>
-          <w:szCs w:val="24"/>
-        </w:rPr>
-        <w:t>La información del cheque se acortó, teniendo en cuenta que la información se repite con la de la operación de retiro de efectivo.</w:t>
-      </w:r>
-    </w:p>
-    <w:p>
-      <w:pPr>
-        <w:pStyle w:val="Prrafodelista"/>
-        <w:numPr>
-          <w:ilvl w:val="0"/>
-          <w:numId w:val="2"/>
-        </w:numPr>
-        <w:rPr>
-          <w:rFonts w:ascii="Arial" w:hAnsi="Arial" w:cs="Arial"/>
-          <w:sz w:val="24"/>
-          <w:szCs w:val="24"/>
-        </w:rPr>
-      </w:pPr>
-      <w:r>
-        <w:rPr>
-          <w:rFonts w:ascii="Arial" w:hAnsi="Arial" w:cs="Arial"/>
-          <w:sz w:val="24"/>
-          <w:szCs w:val="24"/>
-        </w:rPr>
-        <w:t>Se aseguró que cada operación tenga un registro donde coincida el ID con las correspondientes tablas de operaciones (depósitos, transferencias y retiros de efectivo).</w:t>
-      </w:r>
-    </w:p>
-    <w:p>
-      <w:pPr>
-        <w:pStyle w:val="Prrafodelista"/>
-        <w:numPr>
-          <w:ilvl w:val="0"/>
-          <w:numId w:val="2"/>
-        </w:numPr>
-        <w:rPr>
-          <w:rFonts w:ascii="Arial" w:hAnsi="Arial" w:cs="Arial"/>
-          <w:sz w:val="24"/>
-          <w:szCs w:val="24"/>
-        </w:rPr>
-      </w:pPr>
-      <w:r>
-        <w:rPr>
-          <w:rFonts w:ascii="Arial" w:hAnsi="Arial" w:cs="Arial"/>
-          <w:sz w:val="24"/>
-          <w:szCs w:val="24"/>
-        </w:rPr>
-        <w:t>Para el caso de las transferencias que no contaban con un código, se utilizó una tabla temporal que nos asegurara unicidad de información y código para la operación y la transferencia. Así como el código de operación en la tabla facturas.</w:t>
-      </w:r>
-    </w:p>
-    <w:p>
-      <w:pPr>
-        <w:pStyle w:val="Prrafodelista"/>
-        <w:numPr>
-          <w:ilvl w:val="0"/>
-          <w:numId w:val="2"/>
-        </w:numPr>
-        <w:rPr>
-          <w:rFonts w:ascii="Arial" w:hAnsi="Arial" w:cs="Arial"/>
-          <w:sz w:val="24"/>
-          <w:szCs w:val="24"/>
-        </w:rPr>
-      </w:pPr>
-      <w:r>
-        <w:rPr>
-          <w:rFonts w:ascii="Arial" w:hAnsi="Arial" w:cs="Arial"/>
-          <w:sz w:val="24"/>
-          <w:szCs w:val="24"/>
-        </w:rPr>
-        <w:t>Al momento de la creación de cuentas, las cuentas de destino con su información correspondiente fue desestimada ya que no hay manera de ligarlo con un usuario.</w:t>
-      </w:r>
-    </w:p>
-    <w:p>
-      <w:pPr>
-        <w:rPr>
-          <w:rFonts w:ascii="Arial" w:hAnsi="Arial" w:cs="Arial"/>
-          <w:sz w:val="24"/>
-          <w:szCs w:val="24"/>
-        </w:rPr>
-      </w:pPr>
-      <w:r>
-        <w:rPr>
-          <w:rFonts w:ascii="Arial" w:hAnsi="Arial" w:cs="Arial"/>
-          <w:sz w:val="24"/>
-          <w:szCs w:val="24"/>
-        </w:rPr>
-        <w:br w:type="page"/>
-      </w:r>
-    </w:p>
-    <w:p>
-      <w:pPr>
-        <w:rPr>
-          <w:rFonts w:ascii="Arial" w:hAnsi="Arial" w:cs="Arial"/>
-          <w:sz w:val="24"/>
-          <w:szCs w:val="24"/>
-        </w:rPr>
-      </w:pPr>
-      <w:r>
-        <w:rPr>
-          <w:rFonts w:ascii="Arial" w:hAnsi="Arial" w:cs="Arial"/>
-          <w:sz w:val="24"/>
-          <w:szCs w:val="24"/>
-        </w:rPr>
-        <w:lastRenderedPageBreak/>
-        <w:t>EXTRAS:</w:t>
-      </w:r>
-    </w:p>
-    <w:p>
-      <w:pPr>
-        <w:pStyle w:val="Prrafodelista"/>
-        <w:numPr>
-          <w:ilvl w:val="0"/>
-          <w:numId w:val="2"/>
-        </w:numPr>
-        <w:rPr>
-          <w:rFonts w:ascii="Arial" w:hAnsi="Arial" w:cs="Arial"/>
-          <w:sz w:val="24"/>
-          <w:szCs w:val="24"/>
-        </w:rPr>
-      </w:pPr>
-      <w:r>
-        <w:rPr>
-          <w:rFonts w:ascii="Arial" w:hAnsi="Arial" w:cs="Arial"/>
-          <w:sz w:val="24"/>
-          <w:szCs w:val="24"/>
-        </w:rPr>
-        <w:t>Se decidió separar cada funcionalidad en ítems para tener el mayor control de quién tiene acceso a qué pantalla.</w:t>
-      </w:r>
-    </w:p>
-    <w:p>
-      <w:pPr>
-        <w:rPr>
-          <w:rFonts w:ascii="Arial" w:hAnsi="Arial" w:cs="Arial"/>
-          <w:sz w:val="24"/>
-          <w:szCs w:val="24"/>
-        </w:rPr>
-      </w:pPr>
     </w:p>
     <w:sectPr>
       <w:pgSz w:w="12240" w:h="15840"/>

</xml_diff>

<commit_message>
Terminando el ABM de Roles, creo que está completo
</commit_message>
<xml_diff>
--- a/ESTRATEGIAS BOBBY TABLES.docx
+++ b/ESTRATEGIAS BOBBY TABLES.docx
@@ -127,7 +127,245 @@
           <w:sz w:val="24"/>
           <w:szCs w:val="24"/>
         </w:rPr>
-        <w:t xml:space="preserve">Un usuario está directamente relacionado con una persona, pueden existir usuarios (administradores por ejemplo) sin personas. Pero no tendría sentido una persona sin usuario. </w:t>
+        <w:t>Un usuario está directamente relacionado con una persona, pueden existir usuarios (administradores por ejemplo) sin personas. Pero no tendría sentido una persona sin usuario.</w:t>
+      </w:r>
+      <w:bookmarkStart w:id="0" w:name="_GoBack"/>
+      <w:bookmarkEnd w:id="0"/>
+    </w:p>
+    <w:p>
+      <w:pPr>
+        <w:pStyle w:val="Prrafodelista"/>
+        <w:numPr>
+          <w:ilvl w:val="0"/>
+          <w:numId w:val="1"/>
+        </w:numPr>
+        <w:rPr>
+          <w:rFonts w:ascii="Arial" w:hAnsi="Arial" w:cs="Arial"/>
+          <w:sz w:val="24"/>
+          <w:szCs w:val="24"/>
+        </w:rPr>
+      </w:pPr>
+      <w:r>
+        <w:rPr>
+          <w:rFonts w:ascii="Arial" w:hAnsi="Arial" w:cs="Arial"/>
+          <w:sz w:val="24"/>
+          <w:szCs w:val="24"/>
+        </w:rPr>
+        <w:t>Las tarjetas tienen los primeros 12 dígitos del número encriptados y los últimos cuatro sin encriptar. Se decidió que tenía más sentido encriptar los 12 que los 16.</w:t>
+      </w:r>
+    </w:p>
+    <w:p>
+      <w:pPr>
+        <w:pStyle w:val="Prrafodelista"/>
+        <w:numPr>
+          <w:ilvl w:val="0"/>
+          <w:numId w:val="1"/>
+        </w:numPr>
+        <w:rPr>
+          <w:rFonts w:ascii="Arial" w:hAnsi="Arial" w:cs="Arial"/>
+          <w:sz w:val="24"/>
+          <w:szCs w:val="24"/>
+        </w:rPr>
+      </w:pPr>
+      <w:r>
+        <w:rPr>
+          <w:rFonts w:ascii="Arial" w:hAnsi="Arial" w:cs="Arial"/>
+          <w:sz w:val="24"/>
+          <w:szCs w:val="24"/>
+        </w:rPr>
+        <w:t>Las tarjetas y las cuentas están directamente ligadas con el usuario que es dueñ</w:t>
+      </w:r>
+      <w:r>
+        <w:rPr>
+          <w:rFonts w:ascii="Arial" w:hAnsi="Arial" w:cs="Arial"/>
+          <w:sz w:val="24"/>
+          <w:szCs w:val="24"/>
+        </w:rPr>
+        <w:t>o de las mismas.</w:t>
+      </w:r>
+    </w:p>
+    <w:p>
+      <w:pPr>
+        <w:pStyle w:val="Prrafodelista"/>
+        <w:numPr>
+          <w:ilvl w:val="0"/>
+          <w:numId w:val="1"/>
+        </w:numPr>
+        <w:rPr>
+          <w:rFonts w:ascii="Arial" w:hAnsi="Arial" w:cs="Arial"/>
+          <w:sz w:val="24"/>
+          <w:szCs w:val="24"/>
+        </w:rPr>
+      </w:pPr>
+      <w:r>
+        <w:rPr>
+          <w:rFonts w:ascii="Arial" w:hAnsi="Arial" w:cs="Arial"/>
+          <w:sz w:val="24"/>
+          <w:szCs w:val="24"/>
+        </w:rPr>
+        <w:t>Una operación está planeada para garantizar herencia (a nivel objetos) con depósitos, transferencias y retiros de efectivo, ya que tienen una interfaz en común.</w:t>
+      </w:r>
+    </w:p>
+    <w:p>
+      <w:pPr>
+        <w:pStyle w:val="Prrafodelista"/>
+        <w:numPr>
+          <w:ilvl w:val="0"/>
+          <w:numId w:val="1"/>
+        </w:numPr>
+        <w:rPr>
+          <w:rFonts w:ascii="Arial" w:hAnsi="Arial" w:cs="Arial"/>
+          <w:sz w:val="24"/>
+          <w:szCs w:val="24"/>
+        </w:rPr>
+      </w:pPr>
+      <w:r>
+        <w:rPr>
+          <w:rFonts w:ascii="Arial" w:hAnsi="Arial" w:cs="Arial"/>
+          <w:sz w:val="24"/>
+          <w:szCs w:val="24"/>
+        </w:rPr>
+        <w:t>Las subclases de operación tienen sus atributos específicos asignados.</w:t>
+      </w:r>
+    </w:p>
+    <w:p>
+      <w:pPr>
+        <w:pStyle w:val="Prrafodelista"/>
+        <w:numPr>
+          <w:ilvl w:val="0"/>
+          <w:numId w:val="1"/>
+        </w:numPr>
+        <w:rPr>
+          <w:rFonts w:ascii="Arial" w:hAnsi="Arial" w:cs="Arial"/>
+          <w:sz w:val="24"/>
+          <w:szCs w:val="24"/>
+        </w:rPr>
+      </w:pPr>
+      <w:r>
+        <w:rPr>
+          <w:rFonts w:ascii="Arial" w:hAnsi="Arial" w:cs="Arial"/>
+          <w:sz w:val="24"/>
+          <w:szCs w:val="24"/>
+        </w:rPr>
+        <w:t>Una factura está directamente ligada con una operación a pesar de que las únicas operaciones facturables sean las transferenc</w:t>
+      </w:r>
+      <w:r>
+        <w:rPr>
+          <w:rFonts w:ascii="Arial" w:hAnsi="Arial" w:cs="Arial"/>
+          <w:sz w:val="24"/>
+          <w:szCs w:val="24"/>
+        </w:rPr>
+        <w:t>ias para asegurar flexibilidad. A su vez, cada factura conoce también la cuenta y el tipo de cuenta facturado siempre y cuando se trate de una facturación por cambio de tipo de cuenta (o alta de la misma).</w:t>
+      </w:r>
+    </w:p>
+    <w:p>
+      <w:pPr>
+        <w:pStyle w:val="Prrafodelista"/>
+        <w:numPr>
+          <w:ilvl w:val="0"/>
+          <w:numId w:val="1"/>
+        </w:numPr>
+        <w:rPr>
+          <w:rFonts w:ascii="Arial" w:hAnsi="Arial" w:cs="Arial"/>
+          <w:sz w:val="24"/>
+          <w:szCs w:val="24"/>
+        </w:rPr>
+      </w:pPr>
+      <w:r>
+        <w:rPr>
+          <w:rFonts w:ascii="Arial" w:hAnsi="Arial" w:cs="Arial"/>
+          <w:sz w:val="24"/>
+          <w:szCs w:val="24"/>
+        </w:rPr>
+        <w:t>Una cuenta posee una fecha de expiración que se calcula a la hora de la creación de la misma según el tipo de cuenta que se elija y a la hora de facturación cuando se abone los gastos de cuenta. (Si paga 10 abonos Premium, se le garantiza 10 veces el tiempo de expiración)</w:t>
+      </w:r>
+      <w:r>
+        <w:rPr>
+          <w:rFonts w:ascii="Arial" w:hAnsi="Arial" w:cs="Arial"/>
+          <w:sz w:val="24"/>
+          <w:szCs w:val="24"/>
+        </w:rPr>
+        <w:br w:type="page"/>
+      </w:r>
+    </w:p>
+    <w:p>
+      <w:pPr>
+        <w:rPr>
+          <w:rFonts w:ascii="Arial" w:hAnsi="Arial" w:cs="Arial"/>
+          <w:sz w:val="24"/>
+          <w:szCs w:val="24"/>
+        </w:rPr>
+      </w:pPr>
+      <w:r>
+        <w:rPr>
+          <w:rFonts w:ascii="Arial" w:hAnsi="Arial" w:cs="Arial"/>
+          <w:sz w:val="24"/>
+          <w:szCs w:val="24"/>
+        </w:rPr>
+        <w:lastRenderedPageBreak/>
+        <w:t>MIGRACIÓN:</w:t>
+      </w:r>
+    </w:p>
+    <w:p>
+      <w:pPr>
+        <w:pStyle w:val="Prrafodelista"/>
+        <w:numPr>
+          <w:ilvl w:val="0"/>
+          <w:numId w:val="2"/>
+        </w:numPr>
+        <w:rPr>
+          <w:rFonts w:ascii="Arial" w:hAnsi="Arial" w:cs="Arial"/>
+          <w:sz w:val="24"/>
+          <w:szCs w:val="24"/>
+        </w:rPr>
+      </w:pPr>
+      <w:r>
+        <w:rPr>
+          <w:rFonts w:ascii="Arial" w:hAnsi="Arial" w:cs="Arial"/>
+          <w:sz w:val="24"/>
+          <w:szCs w:val="24"/>
+        </w:rPr>
+        <w:t>Se tomaron todos los países de la tabla maestra (los tres lugares donde figuraban con nombre y código) y se realizó una unión para abarcar la mayor cantidad de países registrados.</w:t>
+      </w:r>
+    </w:p>
+    <w:p>
+      <w:pPr>
+        <w:pStyle w:val="Prrafodelista"/>
+        <w:numPr>
+          <w:ilvl w:val="0"/>
+          <w:numId w:val="2"/>
+        </w:numPr>
+        <w:rPr>
+          <w:rFonts w:ascii="Arial" w:hAnsi="Arial" w:cs="Arial"/>
+          <w:sz w:val="24"/>
+          <w:szCs w:val="24"/>
+        </w:rPr>
+      </w:pPr>
+      <w:r>
+        <w:rPr>
+          <w:rFonts w:ascii="Arial" w:hAnsi="Arial" w:cs="Arial"/>
+          <w:sz w:val="24"/>
+          <w:szCs w:val="24"/>
+        </w:rPr>
+        <w:t xml:space="preserve">Se asignaron costos </w:t>
+      </w:r>
+      <w:proofErr w:type="spellStart"/>
+      <w:r>
+        <w:rPr>
+          <w:rFonts w:ascii="Arial" w:hAnsi="Arial" w:cs="Arial"/>
+          <w:sz w:val="24"/>
+          <w:szCs w:val="24"/>
+        </w:rPr>
+        <w:t>hardcodeados</w:t>
+      </w:r>
+      <w:proofErr w:type="spellEnd"/>
+      <w:r>
+        <w:rPr>
+          <w:rFonts w:ascii="Arial" w:hAnsi="Arial" w:cs="Arial"/>
+          <w:sz w:val="24"/>
+          <w:szCs w:val="24"/>
+        </w:rPr>
+        <w:t xml:space="preserve"> a los tipos de cuenta ya que en la tabla maestra no había información al respecto. Se le permite al administrador elegir el costo a consignar desde el cambio en adelante. </w:t>
       </w:r>
       <w:r>
         <w:rPr>
@@ -137,254 +375,6 @@
           <w:sz w:val="24"/>
           <w:szCs w:val="24"/>
         </w:rPr>
-        <w:t>¿PERSONA O CLIENTE?</w:t>
-      </w:r>
-    </w:p>
-    <w:p>
-      <w:pPr>
-        <w:pStyle w:val="Prrafodelista"/>
-        <w:numPr>
-          <w:ilvl w:val="0"/>
-          <w:numId w:val="1"/>
-        </w:numPr>
-        <w:rPr>
-          <w:rFonts w:ascii="Arial" w:hAnsi="Arial" w:cs="Arial"/>
-          <w:sz w:val="24"/>
-          <w:szCs w:val="24"/>
-        </w:rPr>
-      </w:pPr>
-      <w:r>
-        <w:rPr>
-          <w:rFonts w:ascii="Arial" w:hAnsi="Arial" w:cs="Arial"/>
-          <w:sz w:val="24"/>
-          <w:szCs w:val="24"/>
-        </w:rPr>
-        <w:t>Las tarjetas tienen los primeros 12 dígitos del número encriptados y los últimos cuatro sin encriptar. Se decidió que tenía más sentido encriptar los 12 que los 16.</w:t>
-      </w:r>
-    </w:p>
-    <w:p>
-      <w:pPr>
-        <w:pStyle w:val="Prrafodelista"/>
-        <w:numPr>
-          <w:ilvl w:val="0"/>
-          <w:numId w:val="1"/>
-        </w:numPr>
-        <w:rPr>
-          <w:rFonts w:ascii="Arial" w:hAnsi="Arial" w:cs="Arial"/>
-          <w:sz w:val="24"/>
-          <w:szCs w:val="24"/>
-        </w:rPr>
-      </w:pPr>
-      <w:r>
-        <w:rPr>
-          <w:rFonts w:ascii="Arial" w:hAnsi="Arial" w:cs="Arial"/>
-          <w:sz w:val="24"/>
-          <w:szCs w:val="24"/>
-        </w:rPr>
-        <w:t xml:space="preserve">Las tarjetas y las cuentas están directamente ligadas con el usuario que es dueño de las mismas. </w:t>
-      </w:r>
-      <w:r>
-        <w:rPr>
-          <w:rFonts w:ascii="Arial" w:hAnsi="Arial" w:cs="Arial"/>
-          <w:b/>
-          <w:color w:val="FF0000"/>
-          <w:sz w:val="24"/>
-          <w:szCs w:val="24"/>
-        </w:rPr>
-        <w:t>¿TIENE SENTIDO? EL USUARIO PUEDE SER UN ADMIN, SIN PERSONA CREADA</w:t>
-      </w:r>
-    </w:p>
-    <w:p>
-      <w:pPr>
-        <w:pStyle w:val="Prrafodelista"/>
-        <w:numPr>
-          <w:ilvl w:val="0"/>
-          <w:numId w:val="1"/>
-        </w:numPr>
-        <w:rPr>
-          <w:rFonts w:ascii="Arial" w:hAnsi="Arial" w:cs="Arial"/>
-          <w:sz w:val="24"/>
-          <w:szCs w:val="24"/>
-        </w:rPr>
-      </w:pPr>
-      <w:r>
-        <w:rPr>
-          <w:rFonts w:ascii="Arial" w:hAnsi="Arial" w:cs="Arial"/>
-          <w:sz w:val="24"/>
-          <w:szCs w:val="24"/>
-        </w:rPr>
-        <w:t>Una operación está planeada para garantizar herencia (a nivel objetos) con depósitos, transferencias y retiros de efectivo, ya que tienen una interfaz en común.</w:t>
-      </w:r>
-    </w:p>
-    <w:p>
-      <w:pPr>
-        <w:pStyle w:val="Prrafodelista"/>
-        <w:numPr>
-          <w:ilvl w:val="0"/>
-          <w:numId w:val="1"/>
-        </w:numPr>
-        <w:rPr>
-          <w:rFonts w:ascii="Arial" w:hAnsi="Arial" w:cs="Arial"/>
-          <w:sz w:val="24"/>
-          <w:szCs w:val="24"/>
-        </w:rPr>
-      </w:pPr>
-      <w:r>
-        <w:rPr>
-          <w:rFonts w:ascii="Arial" w:hAnsi="Arial" w:cs="Arial"/>
-          <w:sz w:val="24"/>
-          <w:szCs w:val="24"/>
-        </w:rPr>
-        <w:t>Las subclases de operación tienen sus atributos específicos asignados.</w:t>
-      </w:r>
-    </w:p>
-    <w:p>
-      <w:pPr>
-        <w:pStyle w:val="Prrafodelista"/>
-        <w:numPr>
-          <w:ilvl w:val="0"/>
-          <w:numId w:val="1"/>
-        </w:numPr>
-        <w:rPr>
-          <w:rFonts w:ascii="Arial" w:hAnsi="Arial" w:cs="Arial"/>
-          <w:sz w:val="24"/>
-          <w:szCs w:val="24"/>
-        </w:rPr>
-      </w:pPr>
-      <w:r>
-        <w:rPr>
-          <w:rFonts w:ascii="Arial" w:hAnsi="Arial" w:cs="Arial"/>
-          <w:sz w:val="24"/>
-          <w:szCs w:val="24"/>
-        </w:rPr>
-        <w:t>Una factura está directamente ligada con una operación a pesar de que las únicas operaciones facturables sean las transferenc</w:t>
-      </w:r>
-      <w:r>
-        <w:rPr>
-          <w:rFonts w:ascii="Arial" w:hAnsi="Arial" w:cs="Arial"/>
-          <w:sz w:val="24"/>
-          <w:szCs w:val="24"/>
-        </w:rPr>
-        <w:t>ias para asegurar flexibilidad. A su vez, cada factura conoce también la cuenta y el tipo de cuenta facturado siempre y cuando se trate de una facturación por cambio de tipo de cuenta (o alta de la misma).</w:t>
-      </w:r>
-    </w:p>
-    <w:p>
-      <w:pPr>
-        <w:pStyle w:val="Prrafodelista"/>
-        <w:numPr>
-          <w:ilvl w:val="0"/>
-          <w:numId w:val="1"/>
-        </w:numPr>
-        <w:rPr>
-          <w:rFonts w:ascii="Arial" w:hAnsi="Arial" w:cs="Arial"/>
-          <w:sz w:val="24"/>
-          <w:szCs w:val="24"/>
-        </w:rPr>
-      </w:pPr>
-      <w:r>
-        <w:rPr>
-          <w:rFonts w:ascii="Arial" w:hAnsi="Arial" w:cs="Arial"/>
-          <w:sz w:val="24"/>
-          <w:szCs w:val="24"/>
-        </w:rPr>
-        <w:t>Una cuenta posee una fecha de expiración que se calcula a la hora de la creación de la misma según el tipo de cuenta que se elija y a la hora de facturación cuando se abone los gastos de cuenta. (Si paga 10 abonos Premium, se le garantiza 10 veces el tiempo de expiración)</w:t>
-      </w:r>
-      <w:r>
-        <w:rPr>
-          <w:rFonts w:ascii="Arial" w:hAnsi="Arial" w:cs="Arial"/>
-          <w:sz w:val="24"/>
-          <w:szCs w:val="24"/>
-        </w:rPr>
-        <w:br w:type="page"/>
-      </w:r>
-    </w:p>
-    <w:p>
-      <w:pPr>
-        <w:rPr>
-          <w:rFonts w:ascii="Arial" w:hAnsi="Arial" w:cs="Arial"/>
-          <w:sz w:val="24"/>
-          <w:szCs w:val="24"/>
-        </w:rPr>
-      </w:pPr>
-      <w:r>
-        <w:rPr>
-          <w:rFonts w:ascii="Arial" w:hAnsi="Arial" w:cs="Arial"/>
-          <w:sz w:val="24"/>
-          <w:szCs w:val="24"/>
-        </w:rPr>
-        <w:lastRenderedPageBreak/>
-        <w:t>MIGRACIÓN:</w:t>
-      </w:r>
-    </w:p>
-    <w:p>
-      <w:pPr>
-        <w:pStyle w:val="Prrafodelista"/>
-        <w:numPr>
-          <w:ilvl w:val="0"/>
-          <w:numId w:val="2"/>
-        </w:numPr>
-        <w:rPr>
-          <w:rFonts w:ascii="Arial" w:hAnsi="Arial" w:cs="Arial"/>
-          <w:sz w:val="24"/>
-          <w:szCs w:val="24"/>
-        </w:rPr>
-      </w:pPr>
-      <w:r>
-        <w:rPr>
-          <w:rFonts w:ascii="Arial" w:hAnsi="Arial" w:cs="Arial"/>
-          <w:sz w:val="24"/>
-          <w:szCs w:val="24"/>
-        </w:rPr>
-        <w:t>Se tomaron todos los países de la tabla maestra (los tres lugares donde figuraban con nombre y código) y se realizó una unión para abarcar la mayor cantidad de países registrados.</w:t>
-      </w:r>
-    </w:p>
-    <w:p>
-      <w:pPr>
-        <w:pStyle w:val="Prrafodelista"/>
-        <w:numPr>
-          <w:ilvl w:val="0"/>
-          <w:numId w:val="2"/>
-        </w:numPr>
-        <w:rPr>
-          <w:rFonts w:ascii="Arial" w:hAnsi="Arial" w:cs="Arial"/>
-          <w:sz w:val="24"/>
-          <w:szCs w:val="24"/>
-        </w:rPr>
-      </w:pPr>
-      <w:r>
-        <w:rPr>
-          <w:rFonts w:ascii="Arial" w:hAnsi="Arial" w:cs="Arial"/>
-          <w:sz w:val="24"/>
-          <w:szCs w:val="24"/>
-        </w:rPr>
-        <w:t xml:space="preserve">Se asignaron costos </w:t>
-      </w:r>
-      <w:proofErr w:type="spellStart"/>
-      <w:r>
-        <w:rPr>
-          <w:rFonts w:ascii="Arial" w:hAnsi="Arial" w:cs="Arial"/>
-          <w:sz w:val="24"/>
-          <w:szCs w:val="24"/>
-        </w:rPr>
-        <w:t>hardcodeados</w:t>
-      </w:r>
-      <w:proofErr w:type="spellEnd"/>
-      <w:r>
-        <w:rPr>
-          <w:rFonts w:ascii="Arial" w:hAnsi="Arial" w:cs="Arial"/>
-          <w:sz w:val="24"/>
-          <w:szCs w:val="24"/>
-        </w:rPr>
-        <w:t xml:space="preserve"> a los tipos de cuenta ya que en la tabla maestra no había información al respecto. Se le permite al administrador elegir el costo a consignar desde el cambio en adelante. </w:t>
-      </w:r>
-      <w:r>
-        <w:rPr>
-          <w:rFonts w:ascii="Arial" w:hAnsi="Arial" w:cs="Arial"/>
-          <w:b/>
-          <w:color w:val="FF0000"/>
-          <w:sz w:val="24"/>
-          <w:szCs w:val="24"/>
-        </w:rPr>
         <w:t>VER QUE SE CUMPLA LA ÚLTIMA FUNCIONALIDAD</w:t>
       </w:r>
     </w:p>
@@ -702,8 +692,54 @@
         </w:rPr>
         <w:t xml:space="preserve"> acceso a qué pantalla.</w:t>
       </w:r>
-      <w:bookmarkStart w:id="0" w:name="_GoBack"/>
-      <w:bookmarkEnd w:id="0"/>
+    </w:p>
+    <w:p>
+      <w:pPr>
+        <w:rPr>
+          <w:rFonts w:ascii="Arial" w:hAnsi="Arial" w:cs="Arial"/>
+          <w:sz w:val="24"/>
+          <w:szCs w:val="24"/>
+        </w:rPr>
+      </w:pPr>
+    </w:p>
+    <w:p>
+      <w:pPr>
+        <w:rPr>
+          <w:rFonts w:ascii="Arial" w:hAnsi="Arial" w:cs="Arial"/>
+          <w:sz w:val="24"/>
+          <w:szCs w:val="24"/>
+        </w:rPr>
+      </w:pPr>
+      <w:r>
+        <w:rPr>
+          <w:rFonts w:ascii="Arial" w:hAnsi="Arial" w:cs="Arial"/>
+          <w:sz w:val="24"/>
+          <w:szCs w:val="24"/>
+        </w:rPr>
+        <w:t>APLICACIÓN:</w:t>
+      </w:r>
+    </w:p>
+    <w:p>
+      <w:pPr>
+        <w:pStyle w:val="Prrafodelista"/>
+        <w:numPr>
+          <w:ilvl w:val="0"/>
+          <w:numId w:val="2"/>
+        </w:numPr>
+        <w:rPr>
+          <w:rFonts w:ascii="Arial" w:hAnsi="Arial" w:cs="Arial"/>
+          <w:sz w:val="24"/>
+          <w:szCs w:val="24"/>
+        </w:rPr>
+      </w:pPr>
+      <w:r>
+        <w:rPr>
+          <w:rFonts w:ascii="Arial" w:hAnsi="Arial" w:cs="Arial"/>
+          <w:sz w:val="24"/>
+          <w:szCs w:val="24"/>
+        </w:rPr>
+        <w:t>Para reactivar un rol se debe ir al menú de alta roles, si se escribiese un nombre de rol que se encuentra deshabilitado, la aplicación provee herramientas para reactivarlo.</w:t>
+      </w:r>
     </w:p>
     <w:sectPr>
       <w:pgSz w:w="12240" w:h="15840"/>
@@ -833,7 +869,7 @@
   <w:abstractNum w:abstractNumId="1">
     <w:nsid w:val="3D5A64B5"/>
     <w:multiLevelType w:val="hybridMultilevel"/>
-    <w:tmpl w:val="8B64FE8C"/>
+    <w:tmpl w:val="DB5E2144"/>
     <w:lvl w:ilvl="0" w:tplc="2C0A0001">
       <w:start w:val="1"/>
       <w:numFmt w:val="bullet"/>

</xml_diff>

<commit_message>
Manejo clientes default + estrategias
</commit_message>
<xml_diff>
--- a/ESTRATEGIAS BOBBY TABLES.docx
+++ b/ESTRATEGIAS BOBBY TABLES.docx
@@ -491,6 +491,28 @@
           <w:sz w:val="24"/>
           <w:szCs w:val="24"/>
         </w:rPr>
+        <w:t>Por defecto, se le agregó a cada persona como nacionalidad el país de residencia. A su vez, se le asignó de localidad una cadena vacía.</w:t>
+      </w:r>
+    </w:p>
+    <w:p>
+      <w:pPr>
+        <w:pStyle w:val="Prrafodelista"/>
+        <w:numPr>
+          <w:ilvl w:val="0"/>
+          <w:numId w:val="2"/>
+        </w:numPr>
+        <w:rPr>
+          <w:rFonts w:ascii="Arial" w:hAnsi="Arial" w:cs="Arial"/>
+          <w:sz w:val="24"/>
+          <w:szCs w:val="24"/>
+        </w:rPr>
+      </w:pPr>
+      <w:r>
+        <w:rPr>
+          <w:rFonts w:ascii="Arial" w:hAnsi="Arial" w:cs="Arial"/>
+          <w:sz w:val="24"/>
+          <w:szCs w:val="24"/>
+        </w:rPr>
         <w:t>Por defecto, a cada usuario se le agregó el rol de cliente.</w:t>
       </w:r>
     </w:p>
@@ -513,7 +535,25 @@
           <w:sz w:val="24"/>
           <w:szCs w:val="24"/>
         </w:rPr>
-        <w:t>Por defecto, a cada cuenta se le asignó el tipo gratuita y el estado pendiente de activación.</w:t>
+        <w:t>Por defecto, a cada cuenta se le asignó el tipo gratu</w:t>
+      </w:r>
+      <w:bookmarkStart w:id="0" w:name="_GoBack"/>
+      <w:bookmarkEnd w:id="0"/>
+      <w:r>
+        <w:rPr>
+          <w:rFonts w:ascii="Arial" w:hAnsi="Arial" w:cs="Arial"/>
+          <w:sz w:val="24"/>
+          <w:szCs w:val="24"/>
+        </w:rPr>
+        <w:t>ita y el estado pendiente de activación.</w:t>
+      </w:r>
+      <w:r>
+        <w:rPr>
+          <w:rFonts w:ascii="Arial" w:hAnsi="Arial" w:cs="Arial"/>
+          <w:sz w:val="24"/>
+          <w:szCs w:val="24"/>
+        </w:rPr>
+        <w:t xml:space="preserve"> A su vez, se le asignó de saldo 0.</w:t>
       </w:r>
     </w:p>
     <w:p>
@@ -693,6 +733,28 @@
     </w:p>
     <w:p>
       <w:pPr>
+        <w:pStyle w:val="Prrafodelista"/>
+        <w:numPr>
+          <w:ilvl w:val="0"/>
+          <w:numId w:val="2"/>
+        </w:numPr>
+        <w:rPr>
+          <w:rFonts w:ascii="Arial" w:hAnsi="Arial" w:cs="Arial"/>
+          <w:sz w:val="24"/>
+          <w:szCs w:val="24"/>
+        </w:rPr>
+      </w:pPr>
+      <w:r>
+        <w:rPr>
+          <w:rFonts w:ascii="Arial" w:hAnsi="Arial" w:cs="Arial"/>
+          <w:sz w:val="24"/>
+          <w:szCs w:val="24"/>
+        </w:rPr>
+        <w:t>Se decidió, por la manera en la que se diseñó la tarjeta, que no tenía sentido que el usuario pudiera editar los campos de la misma.</w:t>
+      </w:r>
+    </w:p>
+    <w:p>
+      <w:pPr>
         <w:rPr>
           <w:rFonts w:ascii="Arial" w:hAnsi="Arial" w:cs="Arial"/>
           <w:sz w:val="24"/>
@@ -810,17 +872,7 @@
           <w:sz w:val="24"/>
           <w:szCs w:val="24"/>
         </w:rPr>
-        <w:t xml:space="preserve"> que el modificar cuenta permita cambiar el estado de la cuenta (principalmente para dejar que el administrador vuelva a dar</w:t>
-      </w:r>
-      <w:bookmarkStart w:id="0" w:name="_GoBack"/>
-      <w:bookmarkEnd w:id="0"/>
-      <w:r>
-        <w:rPr>
-          <w:rFonts w:ascii="Arial" w:hAnsi="Arial" w:cs="Arial"/>
-          <w:sz w:val="24"/>
-          <w:szCs w:val="24"/>
-        </w:rPr>
-        <w:t xml:space="preserve"> de alta una cuenta dada de baja) pero esto me permite dar de baja desde modificar. </w:t>
+        <w:t xml:space="preserve"> que el modificar cuenta permita cambiar el estado de la cuenta (principalmente para dejar que el administrador vuelva a dar de alta una cuenta dada de baja) pero esto me permite dar de baja desde modificar. </w:t>
       </w:r>
       <w:r>
         <w:rPr>

</xml_diff>

<commit_message>
Poniendo las cuentas claras
</commit_message>
<xml_diff>
--- a/ESTRATEGIAS BOBBY TABLES.docx
+++ b/ESTRATEGIAS BOBBY TABLES.docx
@@ -535,223 +535,237 @@
           <w:sz w:val="24"/>
           <w:szCs w:val="24"/>
         </w:rPr>
-        <w:t>Por defecto, a cada cuenta se le asignó el tipo gratu</w:t>
+        <w:t>Por defecto, a cada cuenta se le asignó el tipo gratuita y el estado pendiente de activación.</w:t>
+      </w:r>
+      <w:r>
+        <w:rPr>
+          <w:rFonts w:ascii="Arial" w:hAnsi="Arial" w:cs="Arial"/>
+          <w:sz w:val="24"/>
+          <w:szCs w:val="24"/>
+        </w:rPr>
+        <w:t xml:space="preserve"> A su vez, se le asignó de saldo 0.</w:t>
+      </w:r>
+    </w:p>
+    <w:p>
+      <w:pPr>
+        <w:pStyle w:val="Prrafodelista"/>
+        <w:numPr>
+          <w:ilvl w:val="0"/>
+          <w:numId w:val="2"/>
+        </w:numPr>
+        <w:rPr>
+          <w:rFonts w:ascii="Arial" w:hAnsi="Arial" w:cs="Arial"/>
+          <w:sz w:val="24"/>
+          <w:szCs w:val="24"/>
+        </w:rPr>
+      </w:pPr>
+      <w:r>
+        <w:rPr>
+          <w:rFonts w:ascii="Arial" w:hAnsi="Arial" w:cs="Arial"/>
+          <w:sz w:val="24"/>
+          <w:szCs w:val="24"/>
+        </w:rPr>
+        <w:t>Para las tarjetas se utilizó el encriptado SHA1.</w:t>
+      </w:r>
+    </w:p>
+    <w:p>
+      <w:pPr>
+        <w:pStyle w:val="Prrafodelista"/>
+        <w:numPr>
+          <w:ilvl w:val="0"/>
+          <w:numId w:val="2"/>
+        </w:numPr>
+        <w:rPr>
+          <w:rFonts w:ascii="Arial" w:hAnsi="Arial" w:cs="Arial"/>
+          <w:sz w:val="24"/>
+          <w:szCs w:val="24"/>
+        </w:rPr>
+      </w:pPr>
+      <w:r>
+        <w:rPr>
+          <w:rFonts w:ascii="Arial" w:hAnsi="Arial" w:cs="Arial"/>
+          <w:sz w:val="24"/>
+          <w:szCs w:val="24"/>
+        </w:rPr>
+        <w:t>La información del cheque se acortó, teniendo en cuenta que la información se repite con la de la operación de retiro de efectivo.</w:t>
+      </w:r>
+    </w:p>
+    <w:p>
+      <w:pPr>
+        <w:pStyle w:val="Prrafodelista"/>
+        <w:numPr>
+          <w:ilvl w:val="0"/>
+          <w:numId w:val="2"/>
+        </w:numPr>
+        <w:rPr>
+          <w:rFonts w:ascii="Arial" w:hAnsi="Arial" w:cs="Arial"/>
+          <w:sz w:val="24"/>
+          <w:szCs w:val="24"/>
+        </w:rPr>
+      </w:pPr>
+      <w:r>
+        <w:rPr>
+          <w:rFonts w:ascii="Arial" w:hAnsi="Arial" w:cs="Arial"/>
+          <w:sz w:val="24"/>
+          <w:szCs w:val="24"/>
+        </w:rPr>
+        <w:t>Se aseguró que cada operación tenga un registro donde coincida el ID con las correspondientes tablas de operaciones (depósitos, transferencias y retiros de efectivo).</w:t>
+      </w:r>
+    </w:p>
+    <w:p>
+      <w:pPr>
+        <w:pStyle w:val="Prrafodelista"/>
+        <w:numPr>
+          <w:ilvl w:val="0"/>
+          <w:numId w:val="2"/>
+        </w:numPr>
+        <w:rPr>
+          <w:rFonts w:ascii="Arial" w:hAnsi="Arial" w:cs="Arial"/>
+          <w:sz w:val="24"/>
+          <w:szCs w:val="24"/>
+        </w:rPr>
+      </w:pPr>
+      <w:r>
+        <w:rPr>
+          <w:rFonts w:ascii="Arial" w:hAnsi="Arial" w:cs="Arial"/>
+          <w:sz w:val="24"/>
+          <w:szCs w:val="24"/>
+        </w:rPr>
+        <w:t>Para el caso de las transferencias que no contaban con un código, se utilizó una tabla temporal que nos asegurara unicidad de información y código para la operación y la transferencia. Así como el código de operación en la tabla facturas.</w:t>
+      </w:r>
+    </w:p>
+    <w:p>
+      <w:pPr>
+        <w:pStyle w:val="Prrafodelista"/>
+        <w:numPr>
+          <w:ilvl w:val="0"/>
+          <w:numId w:val="2"/>
+        </w:numPr>
+        <w:rPr>
+          <w:rFonts w:ascii="Arial" w:hAnsi="Arial" w:cs="Arial"/>
+          <w:sz w:val="24"/>
+          <w:szCs w:val="24"/>
+        </w:rPr>
+      </w:pPr>
+      <w:r>
+        <w:rPr>
+          <w:rFonts w:ascii="Arial" w:hAnsi="Arial" w:cs="Arial"/>
+          <w:sz w:val="24"/>
+          <w:szCs w:val="24"/>
+        </w:rPr>
+        <w:t>Al momento de la creación de cuentas, las cuentas de destino con su información correspondiente fue desestimada ya que no hay manera de ligarlo con un usuario.</w:t>
+      </w:r>
+    </w:p>
+    <w:p>
+      <w:pPr>
+        <w:rPr>
+          <w:rFonts w:ascii="Arial" w:hAnsi="Arial" w:cs="Arial"/>
+          <w:sz w:val="24"/>
+          <w:szCs w:val="24"/>
+        </w:rPr>
+      </w:pPr>
+      <w:r>
+        <w:rPr>
+          <w:rFonts w:ascii="Arial" w:hAnsi="Arial" w:cs="Arial"/>
+          <w:sz w:val="24"/>
+          <w:szCs w:val="24"/>
+        </w:rPr>
+        <w:br w:type="page"/>
+      </w:r>
+    </w:p>
+    <w:p>
+      <w:pPr>
+        <w:rPr>
+          <w:rFonts w:ascii="Arial" w:hAnsi="Arial" w:cs="Arial"/>
+          <w:sz w:val="24"/>
+          <w:szCs w:val="24"/>
+        </w:rPr>
+      </w:pPr>
+      <w:r>
+        <w:rPr>
+          <w:rFonts w:ascii="Arial" w:hAnsi="Arial" w:cs="Arial"/>
+          <w:sz w:val="24"/>
+          <w:szCs w:val="24"/>
+        </w:rPr>
+        <w:lastRenderedPageBreak/>
+        <w:t>EXTRAS:</w:t>
+      </w:r>
+    </w:p>
+    <w:p>
+      <w:pPr>
+        <w:pStyle w:val="Prrafodelista"/>
+        <w:numPr>
+          <w:ilvl w:val="0"/>
+          <w:numId w:val="2"/>
+        </w:numPr>
+        <w:rPr>
+          <w:rFonts w:ascii="Arial" w:hAnsi="Arial" w:cs="Arial"/>
+          <w:sz w:val="24"/>
+          <w:szCs w:val="24"/>
+        </w:rPr>
+      </w:pPr>
+      <w:r>
+        <w:rPr>
+          <w:rFonts w:ascii="Arial" w:hAnsi="Arial" w:cs="Arial"/>
+          <w:sz w:val="24"/>
+          <w:szCs w:val="24"/>
+        </w:rPr>
+        <w:t>Se decidió separar cada funcionalidad en ítems para tener el mayor control de quién tiene</w:t>
+      </w:r>
+      <w:r>
+        <w:rPr>
+          <w:rFonts w:ascii="Arial" w:hAnsi="Arial" w:cs="Arial"/>
+          <w:sz w:val="24"/>
+          <w:szCs w:val="24"/>
+        </w:rPr>
+        <w:t xml:space="preserve"> acceso a qué pantalla.</w:t>
+      </w:r>
+    </w:p>
+    <w:p>
+      <w:pPr>
+        <w:pStyle w:val="Prrafodelista"/>
+        <w:numPr>
+          <w:ilvl w:val="0"/>
+          <w:numId w:val="2"/>
+        </w:numPr>
+        <w:rPr>
+          <w:rFonts w:ascii="Arial" w:hAnsi="Arial" w:cs="Arial"/>
+          <w:sz w:val="24"/>
+          <w:szCs w:val="24"/>
+        </w:rPr>
+      </w:pPr>
+      <w:r>
+        <w:rPr>
+          <w:rFonts w:ascii="Arial" w:hAnsi="Arial" w:cs="Arial"/>
+          <w:sz w:val="24"/>
+          <w:szCs w:val="24"/>
+        </w:rPr>
+        <w:t>Se decidió, por la manera en la que se diseñó la tarjeta, que no tenía sentido que el usuario pudiera editar los campos de la misma.</w:t>
+      </w:r>
+    </w:p>
+    <w:p>
+      <w:pPr>
+        <w:pStyle w:val="Prrafodelista"/>
+        <w:numPr>
+          <w:ilvl w:val="0"/>
+          <w:numId w:val="2"/>
+        </w:numPr>
+        <w:rPr>
+          <w:rFonts w:ascii="Arial" w:hAnsi="Arial" w:cs="Arial"/>
+          <w:sz w:val="24"/>
+          <w:szCs w:val="24"/>
+        </w:rPr>
+      </w:pPr>
+      <w:r>
+        <w:rPr>
+          <w:rFonts w:ascii="Arial" w:hAnsi="Arial" w:cs="Arial"/>
+          <w:sz w:val="24"/>
+          <w:szCs w:val="24"/>
+        </w:rPr>
+        <w:t>Tomando en cuenta que no tenemos una operación que se ejecute diariamente, se decidió que la inhabilitación por falta de pago se produzca cuando el usuario desee rendir sus facturas.</w:t>
       </w:r>
       <w:bookmarkStart w:id="0" w:name="_GoBack"/>
       <w:bookmarkEnd w:id="0"/>
-      <w:r>
-        <w:rPr>
-          <w:rFonts w:ascii="Arial" w:hAnsi="Arial" w:cs="Arial"/>
-          <w:sz w:val="24"/>
-          <w:szCs w:val="24"/>
-        </w:rPr>
-        <w:t>ita y el estado pendiente de activación.</w:t>
-      </w:r>
-      <w:r>
-        <w:rPr>
-          <w:rFonts w:ascii="Arial" w:hAnsi="Arial" w:cs="Arial"/>
-          <w:sz w:val="24"/>
-          <w:szCs w:val="24"/>
-        </w:rPr>
-        <w:t xml:space="preserve"> A su vez, se le asignó de saldo 0.</w:t>
-      </w:r>
-    </w:p>
-    <w:p>
-      <w:pPr>
-        <w:pStyle w:val="Prrafodelista"/>
-        <w:numPr>
-          <w:ilvl w:val="0"/>
-          <w:numId w:val="2"/>
-        </w:numPr>
-        <w:rPr>
-          <w:rFonts w:ascii="Arial" w:hAnsi="Arial" w:cs="Arial"/>
-          <w:sz w:val="24"/>
-          <w:szCs w:val="24"/>
-        </w:rPr>
-      </w:pPr>
-      <w:r>
-        <w:rPr>
-          <w:rFonts w:ascii="Arial" w:hAnsi="Arial" w:cs="Arial"/>
-          <w:sz w:val="24"/>
-          <w:szCs w:val="24"/>
-        </w:rPr>
-        <w:t>Para las tarjetas se utilizó el encriptado SHA1.</w:t>
-      </w:r>
-    </w:p>
-    <w:p>
-      <w:pPr>
-        <w:pStyle w:val="Prrafodelista"/>
-        <w:numPr>
-          <w:ilvl w:val="0"/>
-          <w:numId w:val="2"/>
-        </w:numPr>
-        <w:rPr>
-          <w:rFonts w:ascii="Arial" w:hAnsi="Arial" w:cs="Arial"/>
-          <w:sz w:val="24"/>
-          <w:szCs w:val="24"/>
-        </w:rPr>
-      </w:pPr>
-      <w:r>
-        <w:rPr>
-          <w:rFonts w:ascii="Arial" w:hAnsi="Arial" w:cs="Arial"/>
-          <w:sz w:val="24"/>
-          <w:szCs w:val="24"/>
-        </w:rPr>
-        <w:t>La información del cheque se acortó, teniendo en cuenta que la información se repite con la de la operación de retiro de efectivo.</w:t>
-      </w:r>
-    </w:p>
-    <w:p>
-      <w:pPr>
-        <w:pStyle w:val="Prrafodelista"/>
-        <w:numPr>
-          <w:ilvl w:val="0"/>
-          <w:numId w:val="2"/>
-        </w:numPr>
-        <w:rPr>
-          <w:rFonts w:ascii="Arial" w:hAnsi="Arial" w:cs="Arial"/>
-          <w:sz w:val="24"/>
-          <w:szCs w:val="24"/>
-        </w:rPr>
-      </w:pPr>
-      <w:r>
-        <w:rPr>
-          <w:rFonts w:ascii="Arial" w:hAnsi="Arial" w:cs="Arial"/>
-          <w:sz w:val="24"/>
-          <w:szCs w:val="24"/>
-        </w:rPr>
-        <w:t>Se aseguró que cada operación tenga un registro donde coincida el ID con las correspondientes tablas de operaciones (depósitos, transferencias y retiros de efectivo).</w:t>
-      </w:r>
-    </w:p>
-    <w:p>
-      <w:pPr>
-        <w:pStyle w:val="Prrafodelista"/>
-        <w:numPr>
-          <w:ilvl w:val="0"/>
-          <w:numId w:val="2"/>
-        </w:numPr>
-        <w:rPr>
-          <w:rFonts w:ascii="Arial" w:hAnsi="Arial" w:cs="Arial"/>
-          <w:sz w:val="24"/>
-          <w:szCs w:val="24"/>
-        </w:rPr>
-      </w:pPr>
-      <w:r>
-        <w:rPr>
-          <w:rFonts w:ascii="Arial" w:hAnsi="Arial" w:cs="Arial"/>
-          <w:sz w:val="24"/>
-          <w:szCs w:val="24"/>
-        </w:rPr>
-        <w:t>Para el caso de las transferencias que no contaban con un código, se utilizó una tabla temporal que nos asegurara unicidad de información y código para la operación y la transferencia. Así como el código de operación en la tabla facturas.</w:t>
-      </w:r>
-    </w:p>
-    <w:p>
-      <w:pPr>
-        <w:pStyle w:val="Prrafodelista"/>
-        <w:numPr>
-          <w:ilvl w:val="0"/>
-          <w:numId w:val="2"/>
-        </w:numPr>
-        <w:rPr>
-          <w:rFonts w:ascii="Arial" w:hAnsi="Arial" w:cs="Arial"/>
-          <w:sz w:val="24"/>
-          <w:szCs w:val="24"/>
-        </w:rPr>
-      </w:pPr>
-      <w:r>
-        <w:rPr>
-          <w:rFonts w:ascii="Arial" w:hAnsi="Arial" w:cs="Arial"/>
-          <w:sz w:val="24"/>
-          <w:szCs w:val="24"/>
-        </w:rPr>
-        <w:t>Al momento de la creación de cuentas, las cuentas de destino con su información correspondiente fue desestimada ya que no hay manera de ligarlo con un usuario.</w:t>
-      </w:r>
-    </w:p>
-    <w:p>
-      <w:pPr>
-        <w:rPr>
-          <w:rFonts w:ascii="Arial" w:hAnsi="Arial" w:cs="Arial"/>
-          <w:sz w:val="24"/>
-          <w:szCs w:val="24"/>
-        </w:rPr>
-      </w:pPr>
-      <w:r>
-        <w:rPr>
-          <w:rFonts w:ascii="Arial" w:hAnsi="Arial" w:cs="Arial"/>
-          <w:sz w:val="24"/>
-          <w:szCs w:val="24"/>
-        </w:rPr>
-        <w:br w:type="page"/>
-      </w:r>
-    </w:p>
-    <w:p>
-      <w:pPr>
-        <w:rPr>
-          <w:rFonts w:ascii="Arial" w:hAnsi="Arial" w:cs="Arial"/>
-          <w:sz w:val="24"/>
-          <w:szCs w:val="24"/>
-        </w:rPr>
-      </w:pPr>
-      <w:r>
-        <w:rPr>
-          <w:rFonts w:ascii="Arial" w:hAnsi="Arial" w:cs="Arial"/>
-          <w:sz w:val="24"/>
-          <w:szCs w:val="24"/>
-        </w:rPr>
-        <w:lastRenderedPageBreak/>
-        <w:t>EXTRAS:</w:t>
-      </w:r>
-    </w:p>
-    <w:p>
-      <w:pPr>
-        <w:pStyle w:val="Prrafodelista"/>
-        <w:numPr>
-          <w:ilvl w:val="0"/>
-          <w:numId w:val="2"/>
-        </w:numPr>
-        <w:rPr>
-          <w:rFonts w:ascii="Arial" w:hAnsi="Arial" w:cs="Arial"/>
-          <w:sz w:val="24"/>
-          <w:szCs w:val="24"/>
-        </w:rPr>
-      </w:pPr>
-      <w:r>
-        <w:rPr>
-          <w:rFonts w:ascii="Arial" w:hAnsi="Arial" w:cs="Arial"/>
-          <w:sz w:val="24"/>
-          <w:szCs w:val="24"/>
-        </w:rPr>
-        <w:t>Se decidió separar cada funcionalidad en ítems para tener el mayor control de quién tiene</w:t>
-      </w:r>
-      <w:r>
-        <w:rPr>
-          <w:rFonts w:ascii="Arial" w:hAnsi="Arial" w:cs="Arial"/>
-          <w:sz w:val="24"/>
-          <w:szCs w:val="24"/>
-        </w:rPr>
-        <w:t xml:space="preserve"> acceso a qué pantalla.</w:t>
-      </w:r>
-    </w:p>
-    <w:p>
-      <w:pPr>
-        <w:pStyle w:val="Prrafodelista"/>
-        <w:numPr>
-          <w:ilvl w:val="0"/>
-          <w:numId w:val="2"/>
-        </w:numPr>
-        <w:rPr>
-          <w:rFonts w:ascii="Arial" w:hAnsi="Arial" w:cs="Arial"/>
-          <w:sz w:val="24"/>
-          <w:szCs w:val="24"/>
-        </w:rPr>
-      </w:pPr>
-      <w:r>
-        <w:rPr>
-          <w:rFonts w:ascii="Arial" w:hAnsi="Arial" w:cs="Arial"/>
-          <w:sz w:val="24"/>
-          <w:szCs w:val="24"/>
-        </w:rPr>
-        <w:t>Se decidió, por la manera en la que se diseñó la tarjeta, que no tenía sentido que el usuario pudiera editar los campos de la misma.</w:t>
-      </w:r>
     </w:p>
     <w:p>
       <w:pPr>
@@ -911,6 +925,50 @@
           <w:szCs w:val="24"/>
         </w:rPr>
         <w:t>Fue decidido que durante la modificación de categoría de cuenta si la cuenta cambiada es igual a la actual se realiza el cambio igual, ya que eso genera una nueva fecha de vencimiento y una nueva comisión.</w:t>
+      </w:r>
+    </w:p>
+    <w:p>
+      <w:pPr>
+        <w:pStyle w:val="Prrafodelista"/>
+        <w:numPr>
+          <w:ilvl w:val="0"/>
+          <w:numId w:val="2"/>
+        </w:numPr>
+        <w:rPr>
+          <w:rFonts w:ascii="Arial" w:hAnsi="Arial" w:cs="Arial"/>
+          <w:sz w:val="24"/>
+          <w:szCs w:val="24"/>
+        </w:rPr>
+      </w:pPr>
+      <w:r>
+        <w:rPr>
+          <w:rFonts w:ascii="Arial" w:hAnsi="Arial" w:cs="Arial"/>
+          <w:sz w:val="24"/>
+          <w:szCs w:val="24"/>
+        </w:rPr>
+        <w:t>Para el alta de cuentas se debe ingresar un cliente ya que una cuenta sin cliente no tiene sentido en la base.</w:t>
+      </w:r>
+    </w:p>
+    <w:p>
+      <w:pPr>
+        <w:pStyle w:val="Prrafodelista"/>
+        <w:numPr>
+          <w:ilvl w:val="0"/>
+          <w:numId w:val="2"/>
+        </w:numPr>
+        <w:rPr>
+          <w:rFonts w:ascii="Arial" w:hAnsi="Arial" w:cs="Arial"/>
+          <w:sz w:val="24"/>
+          <w:szCs w:val="24"/>
+        </w:rPr>
+      </w:pPr>
+      <w:r>
+        <w:rPr>
+          <w:rFonts w:ascii="Arial" w:hAnsi="Arial" w:cs="Arial"/>
+          <w:sz w:val="24"/>
+          <w:szCs w:val="24"/>
+        </w:rPr>
+        <w:t>En varios lugares, debido a los números autogenerados, se decidió devolver el mismo luego de generar la operación (Ejemplo: el cheque en retiro de efectivo).</w:t>
       </w:r>
     </w:p>
     <w:sectPr>

</xml_diff>

<commit_message>
Refactor ABM Clientes y Cuentas, actualizacion Estrategias
</commit_message>
<xml_diff>
--- a/ESTRATEGIAS BOBBY TABLES.docx
+++ b/ESTRATEGIAS BOBBY TABLES.docx
@@ -1143,6 +1143,30 @@
         </w:rPr>
         <w:t>En varios lugares, debido a los números autogenerados, se decidió devolver el mismo luego de generar la operación (Ejemplo: el cheque en retiro de efectivo).</w:t>
       </w:r>
+    </w:p>
+    <w:p>
+      <w:pPr>
+        <w:pStyle w:val="Prrafodelista"/>
+        <w:numPr>
+          <w:ilvl w:val="0"/>
+          <w:numId w:val="2"/>
+        </w:numPr>
+        <w:rPr>
+          <w:rFonts w:ascii="Arial" w:hAnsi="Arial" w:cs="Arial"/>
+          <w:sz w:val="24"/>
+          <w:szCs w:val="24"/>
+        </w:rPr>
+      </w:pPr>
+      <w:r>
+        <w:rPr>
+          <w:rFonts w:ascii="Arial" w:hAnsi="Arial" w:cs="Arial"/>
+          <w:sz w:val="24"/>
+          <w:szCs w:val="24"/>
+        </w:rPr>
+        <w:t>El administrador para cambiar el tipo de una cuenta puede hacerlo desde la modificación de la cuenta.</w:t>
+      </w:r>
+      <w:bookmarkStart w:id="0" w:name="_GoBack"/>
+      <w:bookmarkEnd w:id="0"/>
       <w:r>
         <w:rPr>
           <w:rFonts w:ascii="Arial" w:hAnsi="Arial" w:cs="Arial"/>
@@ -1494,8 +1518,6 @@
           <w:docGrid w:linePitch="360"/>
         </w:sectPr>
       </w:pPr>
-      <w:bookmarkStart w:id="0" w:name="_GoBack"/>
-      <w:bookmarkEnd w:id="0"/>
       <w:r>
         <w:rPr>
           <w:rFonts w:ascii="Arial" w:hAnsi="Arial" w:cs="Arial"/>
@@ -1576,7 +1598,7 @@
                                 <v:shape id="_x0000_i1025" type="#_x0000_t75" style="width:909.75pt;height:576.75pt" o:ole="">
                                   <v:imagedata r:id="rId8" o:title=""/>
                                 </v:shape>
-                                <o:OLEObject Type="Embed" ProgID="AcroExch.Document.11" ShapeID="_x0000_i1025" DrawAspect="Content" ObjectID="_1496036786" r:id="rId9"/>
+                                <o:OLEObject Type="Embed" ProgID="AcroExch.Document.11" ShapeID="_x0000_i1025" DrawAspect="Content" ObjectID="_1496221236" r:id="rId9"/>
                               </w:object>
                             </w:r>
                           </w:p>
@@ -1615,9 +1637,9 @@
                         </w:rPr>
                         <w:object w:dxaOrig="17880" w:dyaOrig="12630">
                           <v:shape id="_x0000_i1025" type="#_x0000_t75" style="width:909.75pt;height:576.75pt" o:ole="">
-                            <v:imagedata r:id="rId8" o:title=""/>
+                            <v:imagedata r:id="rId10" o:title=""/>
                           </v:shape>
-                          <o:OLEObject Type="Embed" ProgID="AcroExch.Document.11" ShapeID="_x0000_i1025" DrawAspect="Content" ObjectID="_1496036786" r:id="rId10"/>
+                          <o:OLEObject Type="Embed" ProgID="AcroExch.Document.11" ShapeID="_x0000_i1025" DrawAspect="Content" ObjectID="_1496036786" r:id="rId11"/>
                         </w:object>
                       </w:r>
                     </w:p>

</xml_diff>

<commit_message>
Refactors generales, depositos y retiros funcionando correctamente
</commit_message>
<xml_diff>
--- a/ESTRATEGIAS BOBBY TABLES.docx
+++ b/ESTRATEGIAS BOBBY TABLES.docx
@@ -4,6 +4,7 @@
   <w:body>
     <w:p>
       <w:pPr>
+        <w:ind w:left="708" w:hanging="708"/>
         <w:jc w:val="center"/>
         <w:rPr>
           <w:rFonts w:ascii="Arial" w:hAnsi="Arial" w:cs="Arial"/>
@@ -808,7 +809,23 @@
           <w:sz w:val="24"/>
           <w:szCs w:val="24"/>
         </w:rPr>
-        <w:t>Por defecto, a cada cuenta se le asignó el tipo gratuita y el estado pendiente de activación.</w:t>
+        <w:t xml:space="preserve">Por defecto, a cada cuenta se le asignó el tipo gratuita y el estado </w:t>
+      </w:r>
+      <w:r>
+        <w:rPr>
+          <w:rFonts w:ascii="Arial" w:hAnsi="Arial" w:cs="Arial"/>
+          <w:sz w:val="24"/>
+          <w:szCs w:val="24"/>
+        </w:rPr>
+        <w:t>habilitada</w:t>
+      </w:r>
+      <w:r>
+        <w:rPr>
+          <w:rFonts w:ascii="Arial" w:hAnsi="Arial" w:cs="Arial"/>
+          <w:sz w:val="24"/>
+          <w:szCs w:val="24"/>
+        </w:rPr>
+        <w:t>.</w:t>
       </w:r>
       <w:r>
         <w:rPr>
@@ -926,7 +943,25 @@
           <w:sz w:val="24"/>
           <w:szCs w:val="24"/>
         </w:rPr>
-        <w:t>Al momento de la creación de cuentas, las cuentas de destino con su información correspondiente fue desestimada ya que no hay manera de ligarlo con un usuario.</w:t>
+        <w:t>Al momento de la migr</w:t>
+      </w:r>
+      <w:r>
+        <w:rPr>
+          <w:rFonts w:ascii="Arial" w:hAnsi="Arial" w:cs="Arial"/>
+          <w:sz w:val="24"/>
+          <w:szCs w:val="24"/>
+        </w:rPr>
+        <w:t>ación de cuentas, las cuentas de destino con su información correspo</w:t>
+      </w:r>
+      <w:bookmarkStart w:id="0" w:name="_GoBack"/>
+      <w:bookmarkEnd w:id="0"/>
+      <w:r>
+        <w:rPr>
+          <w:rFonts w:ascii="Arial" w:hAnsi="Arial" w:cs="Arial"/>
+          <w:sz w:val="24"/>
+          <w:szCs w:val="24"/>
+        </w:rPr>
+        <w:t>ndiente fue desestimada ya que no hay manera de ligarlo con un usuario.</w:t>
       </w:r>
     </w:p>
     <w:p>
@@ -1165,8 +1200,6 @@
         </w:rPr>
         <w:t>El administrador para cambiar el tipo de una cuenta puede hacerlo desde la modificación de la cuenta.</w:t>
       </w:r>
-      <w:bookmarkStart w:id="0" w:name="_GoBack"/>
-      <w:bookmarkEnd w:id="0"/>
       <w:r>
         <w:rPr>
           <w:rFonts w:ascii="Arial" w:hAnsi="Arial" w:cs="Arial"/>
@@ -1392,25 +1425,7 @@
           <w:sz w:val="24"/>
           <w:szCs w:val="24"/>
         </w:rPr>
-        <w:t xml:space="preserve">Asociar Tarjeta de Crédito desde el ABM Clientes (Tiene ciertas </w:t>
-      </w:r>
-      <w:proofErr w:type="spellStart"/>
-      <w:r>
-        <w:rPr>
-          <w:rFonts w:ascii="Arial" w:hAnsi="Arial" w:cs="Arial"/>
-          <w:sz w:val="24"/>
-          <w:szCs w:val="24"/>
-        </w:rPr>
-        <w:t>irrgularidades</w:t>
-      </w:r>
-      <w:proofErr w:type="spellEnd"/>
-      <w:r>
-        <w:rPr>
-          <w:rFonts w:ascii="Arial" w:hAnsi="Arial" w:cs="Arial"/>
-          <w:sz w:val="24"/>
-          <w:szCs w:val="24"/>
-        </w:rPr>
-        <w:t>).</w:t>
+        <w:t>Facturar.</w:t>
       </w:r>
     </w:p>
     <w:p>
@@ -1432,52 +1447,8 @@
           <w:sz w:val="24"/>
           <w:szCs w:val="24"/>
         </w:rPr>
-        <w:t>Facturar.</w:t>
-      </w:r>
-    </w:p>
-    <w:p>
-      <w:pPr>
-        <w:pStyle w:val="Prrafodelista"/>
-        <w:numPr>
-          <w:ilvl w:val="0"/>
-          <w:numId w:val="3"/>
-        </w:numPr>
-        <w:rPr>
-          <w:rFonts w:ascii="Arial" w:hAnsi="Arial" w:cs="Arial"/>
-          <w:sz w:val="24"/>
-          <w:szCs w:val="24"/>
-        </w:rPr>
-      </w:pPr>
-      <w:r>
-        <w:rPr>
-          <w:rFonts w:ascii="Arial" w:hAnsi="Arial" w:cs="Arial"/>
-          <w:sz w:val="24"/>
-          <w:szCs w:val="24"/>
-        </w:rPr>
         <w:t>Consulta saldos (administrador).</w:t>
       </w:r>
-    </w:p>
-    <w:p>
-      <w:pPr>
-        <w:pStyle w:val="Prrafodelista"/>
-        <w:numPr>
-          <w:ilvl w:val="0"/>
-          <w:numId w:val="3"/>
-        </w:numPr>
-        <w:rPr>
-          <w:rFonts w:ascii="Arial" w:hAnsi="Arial" w:cs="Arial"/>
-          <w:sz w:val="24"/>
-          <w:szCs w:val="24"/>
-        </w:rPr>
-      </w:pPr>
-      <w:r>
-        <w:rPr>
-          <w:rFonts w:ascii="Arial" w:hAnsi="Arial" w:cs="Arial"/>
-          <w:sz w:val="24"/>
-          <w:szCs w:val="24"/>
-        </w:rPr>
-        <w:t>Permitir abonar N abonos de tipo cuenta. (Se nos pasó por alto)</w:t>
-      </w:r>
       <w:r>
         <w:rPr>
           <w:rFonts w:ascii="Arial" w:hAnsi="Arial" w:cs="Arial"/>
@@ -1489,7 +1460,6 @@
     </w:p>
     <w:p>
       <w:pPr>
-        <w:pStyle w:val="Prrafodelista"/>
         <w:rPr>
           <w:rFonts w:ascii="Arial" w:hAnsi="Arial" w:cs="Arial"/>
           <w:sz w:val="24"/>
@@ -1505,7 +1475,6 @@
     </w:p>
     <w:p>
       <w:pPr>
-        <w:pStyle w:val="Prrafodelista"/>
         <w:rPr>
           <w:rFonts w:ascii="Arial" w:hAnsi="Arial" w:cs="Arial"/>
           <w:sz w:val="24"/>
@@ -1520,16 +1489,13 @@
       </w:pPr>
       <w:r>
         <w:rPr>
-          <w:rFonts w:ascii="Arial" w:hAnsi="Arial" w:cs="Arial"/>
           <w:noProof/>
-          <w:sz w:val="24"/>
-          <w:szCs w:val="24"/>
         </w:rPr>
         <w:lastRenderedPageBreak/>
         <mc:AlternateContent>
           <mc:Choice Requires="wps">
             <w:drawing>
-              <wp:anchor distT="0" distB="0" distL="114300" distR="114300" simplePos="0" relativeHeight="251659264" behindDoc="0" locked="0" layoutInCell="1" allowOverlap="1" wp14:editId="36B11C9B">
+              <wp:anchor distT="0" distB="0" distL="114300" distR="114300" simplePos="0" relativeHeight="251659264" behindDoc="0" locked="0" layoutInCell="1" allowOverlap="1" wp14:anchorId="2B5FD398" wp14:editId="164526B8">
                 <wp:simplePos x="0" y="0"/>
                 <wp:positionH relativeFrom="column">
                   <wp:align>center</wp:align>
@@ -1598,7 +1564,7 @@
                                 <v:shape id="_x0000_i1025" type="#_x0000_t75" style="width:909.75pt;height:576.75pt" o:ole="">
                                   <v:imagedata r:id="rId8" o:title=""/>
                                 </v:shape>
-                                <o:OLEObject Type="Embed" ProgID="AcroExch.Document.11" ShapeID="_x0000_i1025" DrawAspect="Content" ObjectID="_1496221236" r:id="rId9"/>
+                                <o:OLEObject Type="Embed" ProgID="AcroExch.Document.11" ShapeID="_x0000_i1025" DrawAspect="Content" ObjectID="_1496268074" r:id="rId9"/>
                               </w:object>
                             </w:r>
                           </w:p>
@@ -1653,7 +1619,6 @@
     </w:p>
     <w:p>
       <w:pPr>
-        <w:pStyle w:val="Prrafodelista"/>
         <w:rPr>
           <w:rFonts w:ascii="Arial" w:hAnsi="Arial" w:cs="Arial"/>
           <w:sz w:val="24"/>

</xml_diff>

<commit_message>
Facturar falta botón aceptar. Consulta saldos administrador listo
</commit_message>
<xml_diff>
--- a/ESTRATEGIAS BOBBY TABLES.docx
+++ b/ESTRATEGIAS BOBBY TABLES.docx
@@ -951,17 +951,7 @@
           <w:sz w:val="24"/>
           <w:szCs w:val="24"/>
         </w:rPr>
-        <w:t>ación de cuentas, las cuentas de destino con su información correspo</w:t>
-      </w:r>
-      <w:bookmarkStart w:id="0" w:name="_GoBack"/>
-      <w:bookmarkEnd w:id="0"/>
-      <w:r>
-        <w:rPr>
-          <w:rFonts w:ascii="Arial" w:hAnsi="Arial" w:cs="Arial"/>
-          <w:sz w:val="24"/>
-          <w:szCs w:val="24"/>
-        </w:rPr>
-        <w:t>ndiente fue desestimada ya que no hay manera de ligarlo con un usuario.</w:t>
+        <w:t>ación de cuentas, las cuentas de destino con su información correspondiente fue desestimada ya que no hay manera de ligarlo con un usuario.</w:t>
       </w:r>
     </w:p>
     <w:p>
@@ -1200,6 +1190,30 @@
         </w:rPr>
         <w:t>El administrador para cambiar el tipo de una cuenta puede hacerlo desde la modificación de la cuenta.</w:t>
       </w:r>
+    </w:p>
+    <w:p>
+      <w:pPr>
+        <w:pStyle w:val="Prrafodelista"/>
+        <w:numPr>
+          <w:ilvl w:val="0"/>
+          <w:numId w:val="2"/>
+        </w:numPr>
+        <w:rPr>
+          <w:rFonts w:ascii="Arial" w:hAnsi="Arial" w:cs="Arial"/>
+          <w:sz w:val="24"/>
+          <w:szCs w:val="24"/>
+        </w:rPr>
+      </w:pPr>
+      <w:r>
+        <w:rPr>
+          <w:rFonts w:ascii="Arial" w:hAnsi="Arial" w:cs="Arial"/>
+          <w:sz w:val="24"/>
+          <w:szCs w:val="24"/>
+        </w:rPr>
+        <w:t>Se supuso que para realizar transacciones la cuenta debía estar habilitada.</w:t>
+      </w:r>
+      <w:bookmarkStart w:id="0" w:name="_GoBack"/>
+      <w:bookmarkEnd w:id="0"/>
       <w:r>
         <w:rPr>
           <w:rFonts w:ascii="Arial" w:hAnsi="Arial" w:cs="Arial"/>
@@ -1564,7 +1578,7 @@
                                 <v:shape id="_x0000_i1025" type="#_x0000_t75" style="width:909.75pt;height:576.75pt" o:ole="">
                                   <v:imagedata r:id="rId8" o:title=""/>
                                 </v:shape>
-                                <o:OLEObject Type="Embed" ProgID="AcroExch.Document.11" ShapeID="_x0000_i1025" DrawAspect="Content" ObjectID="_1496268074" r:id="rId9"/>
+                                <o:OLEObject Type="Embed" ProgID="AcroExch.Document.11" ShapeID="_x0000_i1025" DrawAspect="Content" ObjectID="_1496350261" r:id="rId9"/>
                               </w:object>
                             </w:r>
                           </w:p>

</xml_diff>

<commit_message>
Habilitar cuentas en facturar funcionando
</commit_message>
<xml_diff>
--- a/ESTRATEGIAS BOBBY TABLES.docx
+++ b/ESTRATEGIAS BOBBY TABLES.docx
@@ -1212,8 +1212,6 @@
         </w:rPr>
         <w:t>Se supuso que para realizar transacciones la cuenta debía estar habilitada.</w:t>
       </w:r>
-      <w:bookmarkStart w:id="0" w:name="_GoBack"/>
-      <w:bookmarkEnd w:id="0"/>
       <w:r>
         <w:rPr>
           <w:rFonts w:ascii="Arial" w:hAnsi="Arial" w:cs="Arial"/>
@@ -1427,53 +1425,6 @@
           <w:ilvl w:val="0"/>
           <w:numId w:val="3"/>
         </w:numPr>
-        <w:rPr>
-          <w:rFonts w:ascii="Arial" w:hAnsi="Arial" w:cs="Arial"/>
-          <w:sz w:val="24"/>
-          <w:szCs w:val="24"/>
-        </w:rPr>
-      </w:pPr>
-      <w:r>
-        <w:rPr>
-          <w:rFonts w:ascii="Arial" w:hAnsi="Arial" w:cs="Arial"/>
-          <w:sz w:val="24"/>
-          <w:szCs w:val="24"/>
-        </w:rPr>
-        <w:t>Facturar.</w:t>
-      </w:r>
-    </w:p>
-    <w:p>
-      <w:pPr>
-        <w:pStyle w:val="Prrafodelista"/>
-        <w:numPr>
-          <w:ilvl w:val="0"/>
-          <w:numId w:val="3"/>
-        </w:numPr>
-        <w:rPr>
-          <w:rFonts w:ascii="Arial" w:hAnsi="Arial" w:cs="Arial"/>
-          <w:sz w:val="24"/>
-          <w:szCs w:val="24"/>
-        </w:rPr>
-      </w:pPr>
-      <w:r>
-        <w:rPr>
-          <w:rFonts w:ascii="Arial" w:hAnsi="Arial" w:cs="Arial"/>
-          <w:sz w:val="24"/>
-          <w:szCs w:val="24"/>
-        </w:rPr>
-        <w:t>Consulta saldos (administrador).</w:t>
-      </w:r>
-      <w:r>
-        <w:rPr>
-          <w:rFonts w:ascii="Arial" w:hAnsi="Arial" w:cs="Arial"/>
-          <w:sz w:val="24"/>
-          <w:szCs w:val="24"/>
-        </w:rPr>
-        <w:br/>
-      </w:r>
-    </w:p>
-    <w:p>
-      <w:pPr>
         <w:rPr>
           <w:rFonts w:ascii="Arial" w:hAnsi="Arial" w:cs="Arial"/>
           <w:sz w:val="24"/>
@@ -1486,6 +1437,16 @@
           <w:docGrid w:linePitch="360"/>
         </w:sectPr>
       </w:pPr>
+      <w:r>
+        <w:rPr>
+          <w:rFonts w:ascii="Arial" w:hAnsi="Arial" w:cs="Arial"/>
+          <w:sz w:val="24"/>
+          <w:szCs w:val="24"/>
+        </w:rPr>
+        <w:t>Facturar.</w:t>
+      </w:r>
+      <w:bookmarkStart w:id="0" w:name="_GoBack"/>
+      <w:bookmarkEnd w:id="0"/>
     </w:p>
     <w:p>
       <w:pPr>
@@ -1578,7 +1539,7 @@
                                 <v:shape id="_x0000_i1025" type="#_x0000_t75" style="width:909.75pt;height:576.75pt" o:ole="">
                                   <v:imagedata r:id="rId8" o:title=""/>
                                 </v:shape>
-                                <o:OLEObject Type="Embed" ProgID="AcroExch.Document.11" ShapeID="_x0000_i1025" DrawAspect="Content" ObjectID="_1496350261" r:id="rId9"/>
+                                <o:OLEObject Type="Embed" ProgID="AcroExch.Document.11" ShapeID="_x0000_i1025" DrawAspect="Content" ObjectID="_1496389737" r:id="rId9"/>
                               </w:object>
                             </w:r>
                           </w:p>

</xml_diff>

<commit_message>
Listo desasociar y modificar tarjeta
</commit_message>
<xml_diff>
--- a/ESTRATEGIAS BOBBY TABLES.docx
+++ b/ESTRATEGIAS BOBBY TABLES.docx
@@ -1372,50 +1372,6 @@
         </w:rPr>
         <w:lastRenderedPageBreak/>
         <w:t>FUNCIONALIDADES FALTANTES:</w:t>
-      </w:r>
-    </w:p>
-    <w:p>
-      <w:pPr>
-        <w:pStyle w:val="Prrafodelista"/>
-        <w:numPr>
-          <w:ilvl w:val="0"/>
-          <w:numId w:val="3"/>
-        </w:numPr>
-        <w:rPr>
-          <w:rFonts w:ascii="Arial" w:hAnsi="Arial" w:cs="Arial"/>
-          <w:sz w:val="24"/>
-          <w:szCs w:val="24"/>
-        </w:rPr>
-      </w:pPr>
-      <w:r>
-        <w:rPr>
-          <w:rFonts w:ascii="Arial" w:hAnsi="Arial" w:cs="Arial"/>
-          <w:sz w:val="24"/>
-          <w:szCs w:val="24"/>
-        </w:rPr>
-        <w:t>Modificar Tarjeta de Crédito.</w:t>
-      </w:r>
-    </w:p>
-    <w:p>
-      <w:pPr>
-        <w:pStyle w:val="Prrafodelista"/>
-        <w:numPr>
-          <w:ilvl w:val="0"/>
-          <w:numId w:val="3"/>
-        </w:numPr>
-        <w:rPr>
-          <w:rFonts w:ascii="Arial" w:hAnsi="Arial" w:cs="Arial"/>
-          <w:sz w:val="24"/>
-          <w:szCs w:val="24"/>
-        </w:rPr>
-      </w:pPr>
-      <w:r>
-        <w:rPr>
-          <w:rFonts w:ascii="Arial" w:hAnsi="Arial" w:cs="Arial"/>
-          <w:sz w:val="24"/>
-          <w:szCs w:val="24"/>
-        </w:rPr>
-        <w:t>Desasociar Tarjeta de Crédito.</w:t>
       </w:r>
     </w:p>
     <w:p>
@@ -1443,7 +1399,7 @@
           <w:sz w:val="24"/>
           <w:szCs w:val="24"/>
         </w:rPr>
-        <w:t>Facturar.</w:t>
+        <w:t>Modificar Tarjeta de Crédito</w:t>
       </w:r>
       <w:bookmarkStart w:id="0" w:name="_GoBack"/>
       <w:bookmarkEnd w:id="0"/>
@@ -1470,7 +1426,7 @@
         <mc:AlternateContent>
           <mc:Choice Requires="wps">
             <w:drawing>
-              <wp:anchor distT="0" distB="0" distL="114300" distR="114300" simplePos="0" relativeHeight="251659264" behindDoc="0" locked="0" layoutInCell="1" allowOverlap="1" wp14:anchorId="2B5FD398" wp14:editId="164526B8">
+              <wp:anchor distT="0" distB="0" distL="114300" distR="114300" simplePos="0" relativeHeight="251659264" behindDoc="0" locked="0" layoutInCell="1" allowOverlap="1" wp14:anchorId="6260CED5" wp14:editId="36EBB478">
                 <wp:simplePos x="0" y="0"/>
                 <wp:positionH relativeFrom="column">
                   <wp:align>center</wp:align>
@@ -1539,7 +1495,7 @@
                                 <v:shape id="_x0000_i1025" type="#_x0000_t75" style="width:909.75pt;height:576.75pt" o:ole="">
                                   <v:imagedata r:id="rId8" o:title=""/>
                                 </v:shape>
-                                <o:OLEObject Type="Embed" ProgID="AcroExch.Document.11" ShapeID="_x0000_i1025" DrawAspect="Content" ObjectID="_1496389737" r:id="rId9"/>
+                                <o:OLEObject Type="Embed" ProgID="AcroExch.Document.11" ShapeID="_x0000_i1025" DrawAspect="Content" ObjectID="_1496416791" r:id="rId9"/>
                               </w:object>
                             </w:r>
                           </w:p>

</xml_diff>

<commit_message>
Lista la aplicación, 100% funcional
</commit_message>
<xml_diff>
--- a/ESTRATEGIAS BOBBY TABLES.docx
+++ b/ESTRATEGIAS BOBBY TABLES.docx
@@ -188,42 +188,11 @@
           <w:sz w:val="52"/>
           <w:szCs w:val="52"/>
         </w:rPr>
-        <w:t>Funcionalidades Faltantes</w:t>
-      </w:r>
-      <w:r>
-        <w:rPr>
-          <w:rFonts w:ascii="Arial" w:hAnsi="Arial" w:cs="Arial"/>
-          <w:sz w:val="52"/>
-          <w:szCs w:val="52"/>
-        </w:rPr>
-        <w:br/>
-      </w:r>
-    </w:p>
-    <w:p>
-      <w:pPr>
-        <w:pStyle w:val="Prrafodelista"/>
-        <w:numPr>
-          <w:ilvl w:val="0"/>
-          <w:numId w:val="5"/>
-        </w:numPr>
-        <w:rPr>
-          <w:rFonts w:ascii="Arial" w:hAnsi="Arial" w:cs="Arial"/>
-          <w:sz w:val="52"/>
-          <w:szCs w:val="52"/>
-        </w:rPr>
-      </w:pPr>
-      <w:r>
-        <w:rPr>
-          <w:rFonts w:ascii="Arial" w:hAnsi="Arial" w:cs="Arial"/>
-          <w:sz w:val="52"/>
-          <w:szCs w:val="52"/>
-        </w:rPr>
         <w:t>DER</w:t>
       </w:r>
     </w:p>
     <w:p>
       <w:pPr>
-        <w:pStyle w:val="Prrafodelista"/>
         <w:rPr>
           <w:rFonts w:ascii="Arial" w:hAnsi="Arial" w:cs="Arial"/>
           <w:b/>
@@ -239,6 +208,8 @@
         </w:rPr>
         <w:br w:type="page"/>
       </w:r>
+      <w:bookmarkStart w:id="0" w:name="_GoBack"/>
+      <w:bookmarkEnd w:id="0"/>
       <w:r>
         <w:rPr>
           <w:rFonts w:ascii="Arial" w:hAnsi="Arial" w:cs="Arial"/>
@@ -1330,56 +1301,6 @@
         <w:numPr>
           <w:ilvl w:val="0"/>
           <w:numId w:val="2"/>
-        </w:numPr>
-        <w:rPr>
-          <w:rFonts w:ascii="Arial" w:hAnsi="Arial" w:cs="Arial"/>
-          <w:sz w:val="24"/>
-          <w:szCs w:val="24"/>
-        </w:rPr>
-      </w:pPr>
-      <w:r>
-        <w:rPr>
-          <w:rFonts w:ascii="Arial" w:hAnsi="Arial" w:cs="Arial"/>
-          <w:sz w:val="24"/>
-          <w:szCs w:val="24"/>
-        </w:rPr>
-        <w:t>Se eligió como fecha de vencimiento de la tarjeta la fecha de emisión más tres años.</w:t>
-      </w:r>
-      <w:r>
-        <w:rPr>
-          <w:rFonts w:ascii="Arial" w:hAnsi="Arial" w:cs="Arial"/>
-          <w:sz w:val="24"/>
-          <w:szCs w:val="24"/>
-        </w:rPr>
-        <w:br w:type="page"/>
-      </w:r>
-    </w:p>
-    <w:p>
-      <w:pPr>
-        <w:rPr>
-          <w:rFonts w:ascii="Arial" w:hAnsi="Arial" w:cs="Arial"/>
-          <w:b/>
-          <w:sz w:val="36"/>
-          <w:szCs w:val="36"/>
-        </w:rPr>
-      </w:pPr>
-      <w:r>
-        <w:rPr>
-          <w:rFonts w:ascii="Arial" w:hAnsi="Arial" w:cs="Arial"/>
-          <w:b/>
-          <w:sz w:val="36"/>
-          <w:szCs w:val="36"/>
-        </w:rPr>
-        <w:lastRenderedPageBreak/>
-        <w:t>FUNCIONALIDADES FALTANTES:</w:t>
-      </w:r>
-    </w:p>
-    <w:p>
-      <w:pPr>
-        <w:pStyle w:val="Prrafodelista"/>
-        <w:numPr>
-          <w:ilvl w:val="0"/>
-          <w:numId w:val="3"/>
         </w:numPr>
         <w:rPr>
           <w:rFonts w:ascii="Arial" w:hAnsi="Arial" w:cs="Arial"/>
@@ -1399,10 +1320,16 @@
           <w:sz w:val="24"/>
           <w:szCs w:val="24"/>
         </w:rPr>
-        <w:t>Modificar Tarjeta de Crédito</w:t>
-      </w:r>
-      <w:bookmarkStart w:id="0" w:name="_GoBack"/>
-      <w:bookmarkEnd w:id="0"/>
+        <w:t>Se eligió como fecha de vencimiento de la tarjeta la fecha de emisión más tres años.</w:t>
+      </w:r>
+      <w:r>
+        <w:rPr>
+          <w:rFonts w:ascii="Arial" w:hAnsi="Arial" w:cs="Arial"/>
+          <w:sz w:val="24"/>
+          <w:szCs w:val="24"/>
+        </w:rPr>
+        <w:br w:type="page"/>
+      </w:r>
     </w:p>
     <w:p>
       <w:pPr>
@@ -1426,7 +1353,7 @@
         <mc:AlternateContent>
           <mc:Choice Requires="wps">
             <w:drawing>
-              <wp:anchor distT="0" distB="0" distL="114300" distR="114300" simplePos="0" relativeHeight="251659264" behindDoc="0" locked="0" layoutInCell="1" allowOverlap="1" wp14:anchorId="6260CED5" wp14:editId="36EBB478">
+              <wp:anchor distT="0" distB="0" distL="114300" distR="114300" simplePos="0" relativeHeight="251659264" behindDoc="0" locked="0" layoutInCell="1" allowOverlap="1" wp14:anchorId="395BA857" wp14:editId="0C55D45F">
                 <wp:simplePos x="0" y="0"/>
                 <wp:positionH relativeFrom="column">
                   <wp:align>center</wp:align>
@@ -1495,7 +1422,7 @@
                                 <v:shape id="_x0000_i1025" type="#_x0000_t75" style="width:909.75pt;height:576.75pt" o:ole="">
                                   <v:imagedata r:id="rId8" o:title=""/>
                                 </v:shape>
-                                <o:OLEObject Type="Embed" ProgID="AcroExch.Document.11" ShapeID="_x0000_i1025" DrawAspect="Content" ObjectID="_1496416791" r:id="rId9"/>
+                                <o:OLEObject Type="Embed" ProgID="AcroExch.Document.11" ShapeID="_x0000_i1025" DrawAspect="Content" ObjectID="_1496423952" r:id="rId9"/>
                               </w:object>
                             </w:r>
                           </w:p>
@@ -1522,7 +1449,7 @@
                 <v:stroke joinstyle="miter"/>
                 <v:path gradientshapeok="t" o:connecttype="rect"/>
               </v:shapetype>
-              <v:shape id="Cuadro de texto 2" o:spid="_x0000_s1026" type="#_x0000_t202" style="position:absolute;left:0;text-align:left;margin-left:0;margin-top:0;width:882.75pt;height:604.5pt;z-index:251659264;visibility:visible;mso-wrap-style:square;mso-width-percent:0;mso-height-percent:0;mso-wrap-distance-left:9pt;mso-wrap-distance-top:0;mso-wrap-distance-right:9pt;mso-wrap-distance-bottom:0;mso-position-horizontal:center;mso-position-horizontal-relative:text;mso-position-vertical:absolute;mso-position-vertical-relative:text;mso-width-percent:0;mso-height-percent:0;mso-width-relative:margin;mso-height-relative:margin;v-text-anchor:top" o:gfxdata="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" filled="f" stroked="f">
+              <v:shape id="Cuadro de texto 2" o:spid="_x0000_s1026" type="#_x0000_t202" style="position:absolute;margin-left:0;margin-top:0;width:882.75pt;height:604.5pt;z-index:251659264;visibility:visible;mso-wrap-style:square;mso-width-percent:0;mso-height-percent:0;mso-wrap-distance-left:9pt;mso-wrap-distance-top:0;mso-wrap-distance-right:9pt;mso-wrap-distance-bottom:0;mso-position-horizontal:center;mso-position-horizontal-relative:text;mso-position-vertical:absolute;mso-position-vertical-relative:text;mso-width-percent:0;mso-height-percent:0;mso-width-relative:margin;mso-height-relative:margin;v-text-anchor:top" o:gfxdata="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" filled="f" stroked="f">
                 <v:textbox>
                   <w:txbxContent>
                     <w:p>
@@ -1534,9 +1461,9 @@
                         </w:rPr>
                         <w:object w:dxaOrig="17880" w:dyaOrig="12630">
                           <v:shape id="_x0000_i1025" type="#_x0000_t75" style="width:909.75pt;height:576.75pt" o:ole="">
-                            <v:imagedata r:id="rId10" o:title=""/>
+                            <v:imagedata r:id="rId8" o:title=""/>
                           </v:shape>
-                          <o:OLEObject Type="Embed" ProgID="AcroExch.Document.11" ShapeID="_x0000_i1025" DrawAspect="Content" ObjectID="_1496036786" r:id="rId11"/>
+                          <o:OLEObject Type="Embed" ProgID="AcroExch.Document.11" ShapeID="_x0000_i1025" DrawAspect="Content" ObjectID="_1496423952" r:id="rId10"/>
                         </w:object>
                       </w:r>
                     </w:p>

</xml_diff>

<commit_message>
Cambiando script, estrategias y alta roles
</commit_message>
<xml_diff>
--- a/ESTRATEGIAS BOBBY TABLES.docx
+++ b/ESTRATEGIAS BOBBY TABLES.docx
@@ -208,8 +208,6 @@
         </w:rPr>
         <w:br w:type="page"/>
       </w:r>
-      <w:bookmarkStart w:id="0" w:name="_GoBack"/>
-      <w:bookmarkEnd w:id="0"/>
       <w:r>
         <w:rPr>
           <w:rFonts w:ascii="Arial" w:hAnsi="Arial" w:cs="Arial"/>
@@ -1250,6 +1248,30 @@
         </w:rPr>
         <w:t>Se decidió separar cada funcionalidad en ítems para tener el mayor control de quién tiene acceso a qué pantalla.</w:t>
       </w:r>
+      <w:r>
+        <w:rPr>
+          <w:rFonts w:ascii="Arial" w:hAnsi="Arial" w:cs="Arial"/>
+          <w:sz w:val="24"/>
+          <w:szCs w:val="24"/>
+        </w:rPr>
+        <w:t xml:space="preserve"> Teniendo en cuenta que en un futuro se puede querer descentralizar las tareas del administrador y se desconoce las funcionalidades a realizar por cada rol, se prefirió ser más </w:t>
+      </w:r>
+      <w:r>
+        <w:rPr>
+          <w:rFonts w:ascii="Arial" w:hAnsi="Arial" w:cs="Arial"/>
+          <w:sz w:val="24"/>
+          <w:szCs w:val="24"/>
+        </w:rPr>
+        <w:t>específico</w:t>
+      </w:r>
+      <w:r>
+        <w:rPr>
+          <w:rFonts w:ascii="Arial" w:hAnsi="Arial" w:cs="Arial"/>
+          <w:sz w:val="24"/>
+          <w:szCs w:val="24"/>
+        </w:rPr>
+        <w:t>.</w:t>
+      </w:r>
     </w:p>
     <w:p>
       <w:pPr>
@@ -1292,7 +1314,17 @@
           <w:sz w:val="24"/>
           <w:szCs w:val="24"/>
         </w:rPr>
-        <w:t>Tomando en cuenta que no tenemos una operación que se ejecute diariamente, se decidió que la inhabilitación por falta de pago se produzca cuando el usuario desee rendir sus facturas.</w:t>
+        <w:t>Tomando en cuenta que no tenemos una operac</w:t>
+      </w:r>
+      <w:bookmarkStart w:id="0" w:name="_GoBack"/>
+      <w:bookmarkEnd w:id="0"/>
+      <w:r>
+        <w:rPr>
+          <w:rFonts w:ascii="Arial" w:hAnsi="Arial" w:cs="Arial"/>
+          <w:sz w:val="24"/>
+          <w:szCs w:val="24"/>
+        </w:rPr>
+        <w:t>ión que se ejecute diariamente, se decidió que la inhabilitación por falta de pago se produzca cuando el usuario desee rendir sus facturas.</w:t>
       </w:r>
     </w:p>
     <w:p>
@@ -1422,7 +1454,7 @@
                                 <v:shape id="_x0000_i1025" type="#_x0000_t75" style="width:909.75pt;height:576.75pt" o:ole="">
                                   <v:imagedata r:id="rId8" o:title=""/>
                                 </v:shape>
-                                <o:OLEObject Type="Embed" ProgID="AcroExch.Document.11" ShapeID="_x0000_i1025" DrawAspect="Content" ObjectID="_1496423952" r:id="rId9"/>
+                                <o:OLEObject Type="Embed" ProgID="AcroExch.Document.11" ShapeID="_x0000_i1025" DrawAspect="Content" ObjectID="_1496855694" r:id="rId9"/>
                               </w:object>
                             </w:r>
                           </w:p>
@@ -1461,9 +1493,9 @@
                         </w:rPr>
                         <w:object w:dxaOrig="17880" w:dyaOrig="12630">
                           <v:shape id="_x0000_i1025" type="#_x0000_t75" style="width:909.75pt;height:576.75pt" o:ole="">
-                            <v:imagedata r:id="rId8" o:title=""/>
+                            <v:imagedata r:id="rId10" o:title=""/>
                           </v:shape>
-                          <o:OLEObject Type="Embed" ProgID="AcroExch.Document.11" ShapeID="_x0000_i1025" DrawAspect="Content" ObjectID="_1496423952" r:id="rId10"/>
+                          <o:OLEObject Type="Embed" ProgID="AcroExch.Document.11" ShapeID="_x0000_i1025" DrawAspect="Content" ObjectID="_1496423952" r:id="rId11"/>
                         </w:object>
                       </w:r>
                     </w:p>

</xml_diff>

<commit_message>
Cambios varios al login
</commit_message>
<xml_diff>
--- a/ESTRATEGIAS BOBBY TABLES.docx
+++ b/ESTRATEGIAS BOBBY TABLES.docx
@@ -694,7 +694,15 @@
           <w:sz w:val="24"/>
           <w:szCs w:val="24"/>
         </w:rPr>
-        <w:t xml:space="preserve"> sería el mail y </w:t>
+        <w:t xml:space="preserve"> </w:t>
+      </w:r>
+      <w:r>
+        <w:rPr>
+          <w:rFonts w:ascii="Arial" w:hAnsi="Arial" w:cs="Arial"/>
+          <w:sz w:val="24"/>
+          <w:szCs w:val="24"/>
+        </w:rPr>
+        <w:t xml:space="preserve">sería el mail y </w:t>
       </w:r>
       <w:proofErr w:type="spellStart"/>
       <w:r>
@@ -712,7 +720,7 @@
           <w:sz w:val="24"/>
           <w:szCs w:val="24"/>
         </w:rPr>
-        <w:t xml:space="preserve"> vacía. Al entrar a la aplicación se recibirá un mensaje de usuario caducado y se le pedirá elegir un nuevo usuario y contraseña.</w:t>
+        <w:t xml:space="preserve"> vacía. Se dio de alta a los usuarios con pregunta secreta vacía, por lo tanto no podrán ingresar a través del formulario “Olvidó su contraseña”.</w:t>
       </w:r>
     </w:p>
     <w:p>
@@ -734,7 +742,17 @@
           <w:sz w:val="24"/>
           <w:szCs w:val="24"/>
         </w:rPr>
-        <w:t>Por defecto, se le agregó a cada persona como nacionalidad el país de residencia. A su vez, se le asignó de localidad una cadena vacía.</w:t>
+        <w:t xml:space="preserve">Por defecto, se le agregó a cada </w:t>
+      </w:r>
+      <w:bookmarkStart w:id="0" w:name="_GoBack"/>
+      <w:bookmarkEnd w:id="0"/>
+      <w:r>
+        <w:rPr>
+          <w:rFonts w:ascii="Arial" w:hAnsi="Arial" w:cs="Arial"/>
+          <w:sz w:val="24"/>
+          <w:szCs w:val="24"/>
+        </w:rPr>
+        <w:t>persona como nacionalidad el país de residencia. A su vez, se le asignó de localidad una cadena vacía.</w:t>
       </w:r>
     </w:p>
     <w:p>
@@ -979,6 +997,46 @@
           <w:sz w:val="24"/>
           <w:szCs w:val="24"/>
         </w:rPr>
+        <w:t xml:space="preserve">Se consideró que no se permita crear un usuario a través del menú del </w:t>
+      </w:r>
+      <w:proofErr w:type="spellStart"/>
+      <w:r>
+        <w:rPr>
+          <w:rFonts w:ascii="Arial" w:hAnsi="Arial" w:cs="Arial"/>
+          <w:sz w:val="24"/>
+          <w:szCs w:val="24"/>
+        </w:rPr>
+        <w:t>login</w:t>
+      </w:r>
+      <w:proofErr w:type="spellEnd"/>
+      <w:r>
+        <w:rPr>
+          <w:rFonts w:ascii="Arial" w:hAnsi="Arial" w:cs="Arial"/>
+          <w:sz w:val="24"/>
+          <w:szCs w:val="24"/>
+        </w:rPr>
+        <w:t xml:space="preserve"> ya que el usuario debe estar relacionado directamente con un cliente y es funcionalidad específica del administrador.</w:t>
+      </w:r>
+    </w:p>
+    <w:p>
+      <w:pPr>
+        <w:pStyle w:val="Prrafodelista"/>
+        <w:numPr>
+          <w:ilvl w:val="0"/>
+          <w:numId w:val="2"/>
+        </w:numPr>
+        <w:rPr>
+          <w:rFonts w:ascii="Arial" w:hAnsi="Arial" w:cs="Arial"/>
+          <w:sz w:val="24"/>
+          <w:szCs w:val="24"/>
+        </w:rPr>
+      </w:pPr>
+      <w:r>
+        <w:rPr>
+          <w:rFonts w:ascii="Arial" w:hAnsi="Arial" w:cs="Arial"/>
+          <w:sz w:val="24"/>
+          <w:szCs w:val="24"/>
+        </w:rPr>
         <w:t>Para reactivar un rol se debe ir al menú de alta roles, si se escribiese un nombre de rol que se encuentra deshabilitado, la aplicación provee herramientas para reactivarlo.</w:t>
       </w:r>
     </w:p>
@@ -1201,10 +1259,24 @@
           <w:sz w:val="24"/>
           <w:szCs w:val="24"/>
         </w:rPr>
-        <w:t>En cada menú de modificación (sea rol, cuenta, cliente y tarjeta) se decidió que se pueda habilitar el estado del mismo para darlo de alta nuevamente, pero no permite darlo de baja ya que es una responsabilidad del menú de baja.</w:t>
-      </w:r>
-      <w:bookmarkStart w:id="0" w:name="_GoBack"/>
-      <w:bookmarkEnd w:id="0"/>
+        <w:t>En cada menú de modificac</w:t>
+      </w:r>
+      <w:r>
+        <w:rPr>
+          <w:rFonts w:ascii="Arial" w:hAnsi="Arial" w:cs="Arial"/>
+          <w:sz w:val="24"/>
+          <w:szCs w:val="24"/>
+        </w:rPr>
+        <w:t>ión (llámese</w:t>
+      </w:r>
+      <w:r>
+        <w:rPr>
+          <w:rFonts w:ascii="Arial" w:hAnsi="Arial" w:cs="Arial"/>
+          <w:sz w:val="24"/>
+          <w:szCs w:val="24"/>
+        </w:rPr>
+        <w:t xml:space="preserve"> rol, cuenta, cliente y tarjeta) se decidió que se pueda habilitar el estado del mismo para darlo de alta nuevamente, pero no permite darlo de baja ya que es una responsabilidad del menú de baja.</w:t>
+      </w:r>
       <w:r>
         <w:rPr>
           <w:rFonts w:ascii="Arial" w:hAnsi="Arial" w:cs="Arial"/>
@@ -1468,7 +1540,7 @@
                                 <v:shape id="_x0000_i1025" type="#_x0000_t75" style="width:909.75pt;height:576.75pt" o:ole="">
                                   <v:imagedata r:id="rId8" o:title=""/>
                                 </v:shape>
-                                <o:OLEObject Type="Embed" ProgID="AcroExch.Document.11" ShapeID="_x0000_i1025" DrawAspect="Content" ObjectID="_1496858385" r:id="rId9"/>
+                                <o:OLEObject Type="Embed" ProgID="AcroExch.Document.11" ShapeID="_x0000_i1025" DrawAspect="Content" ObjectID="_1496862948" r:id="rId9"/>
                               </w:object>
                             </w:r>
                           </w:p>

</xml_diff>

<commit_message>
Baja usuario y baja cliente
</commit_message>
<xml_diff>
--- a/ESTRATEGIAS BOBBY TABLES.docx
+++ b/ESTRATEGIAS BOBBY TABLES.docx
@@ -1245,6 +1245,28 @@
           <w:sz w:val="24"/>
           <w:szCs w:val="24"/>
         </w:rPr>
+        <w:t>En alta y modificación de clientes se muestra el número de tarjeta sin encriptar sólo en la aplicación.</w:t>
+      </w:r>
+    </w:p>
+    <w:p>
+      <w:pPr>
+        <w:pStyle w:val="Prrafodelista"/>
+        <w:numPr>
+          <w:ilvl w:val="0"/>
+          <w:numId w:val="2"/>
+        </w:numPr>
+        <w:rPr>
+          <w:rFonts w:ascii="Arial" w:hAnsi="Arial" w:cs="Arial"/>
+          <w:sz w:val="24"/>
+          <w:szCs w:val="24"/>
+        </w:rPr>
+      </w:pPr>
+      <w:r>
+        <w:rPr>
+          <w:rFonts w:ascii="Arial" w:hAnsi="Arial" w:cs="Arial"/>
+          <w:sz w:val="24"/>
+          <w:szCs w:val="24"/>
+        </w:rPr>
         <w:t>En varios lugares, debido a los números autogenerados, se decidió devolver el mismo luego de generar la operación (Ejemplo: el cheque en retiro de efectivo).</w:t>
       </w:r>
     </w:p>
@@ -1506,17 +1528,49 @@
           <w:sz w:val="24"/>
           <w:szCs w:val="24"/>
         </w:rPr>
-        <w:t>En el alta de clientes se solicita en el enunciado que se dé de alta nuevamente a un cliente que estuviese dado de baja si se ingresan todos los datos relacionados al mismo así como blanquear las contraseñas. Se consideró que no era el lugar idóneo para realizar un alta lógica de usuario, ya que no se garantiza que el usuario pertenezca al cliente que se quiere dar de alta, además el usuario podría tener roles asignados que no correspondan a este nuevo cliente a dar de alta. P</w:t>
+        <w:t xml:space="preserve">La manera de controlar que el cliente deshabilitado no pueda realizar depósitos, retiros o transferencias es controlando que no pueda </w:t>
+      </w:r>
+      <w:proofErr w:type="spellStart"/>
+      <w:r>
+        <w:rPr>
+          <w:rFonts w:ascii="Arial" w:hAnsi="Arial" w:cs="Arial"/>
+          <w:sz w:val="24"/>
+          <w:szCs w:val="24"/>
+        </w:rPr>
+        <w:t>logear</w:t>
+      </w:r>
+      <w:proofErr w:type="spellEnd"/>
+      <w:r>
+        <w:rPr>
+          <w:rFonts w:ascii="Arial" w:hAnsi="Arial" w:cs="Arial"/>
+          <w:sz w:val="24"/>
+          <w:szCs w:val="24"/>
+        </w:rPr>
+        <w:t xml:space="preserve"> con ese rol.</w:t>
       </w:r>
       <w:bookmarkStart w:id="0" w:name="_GoBack"/>
       <w:bookmarkEnd w:id="0"/>
-      <w:r>
-        <w:rPr>
-          <w:rFonts w:ascii="Arial" w:hAnsi="Arial" w:cs="Arial"/>
-          <w:sz w:val="24"/>
-          <w:szCs w:val="24"/>
-        </w:rPr>
-        <w:t xml:space="preserve">or lo tanto, se implementaron los </w:t>
+    </w:p>
+    <w:p>
+      <w:pPr>
+        <w:pStyle w:val="Prrafodelista"/>
+        <w:numPr>
+          <w:ilvl w:val="0"/>
+          <w:numId w:val="2"/>
+        </w:numPr>
+        <w:rPr>
+          <w:rFonts w:ascii="Arial" w:hAnsi="Arial" w:cs="Arial"/>
+          <w:sz w:val="24"/>
+          <w:szCs w:val="24"/>
+        </w:rPr>
+      </w:pPr>
+      <w:r>
+        <w:rPr>
+          <w:rFonts w:ascii="Arial" w:hAnsi="Arial" w:cs="Arial"/>
+          <w:sz w:val="24"/>
+          <w:szCs w:val="24"/>
+        </w:rPr>
+        <w:t xml:space="preserve">En el alta de clientes se solicita en el enunciado que se dé de alta nuevamente a un cliente que estuviese dado de baja si se ingresan todos los datos relacionados al mismo así como blanquear las contraseñas. Se consideró que no era el lugar idóneo para realizar un alta lógica de usuario, ya que no se garantiza que el usuario pertenezca al cliente que se quiere dar de alta, además el usuario podría tener roles asignados que no correspondan a este nuevo cliente a dar de alta. Por lo tanto, se implementaron los </w:t>
       </w:r>
       <w:proofErr w:type="spellStart"/>
       <w:r>
@@ -1696,7 +1750,7 @@
                                 <v:shape id="_x0000_i1025" type="#_x0000_t75" style="width:909.75pt;height:576.75pt" o:ole="">
                                   <v:imagedata r:id="rId8" o:title=""/>
                                 </v:shape>
-                                <o:OLEObject Type="Embed" ProgID="AcroExch.Document.11" ShapeID="_x0000_i1025" DrawAspect="Content" ObjectID="_1496870060" r:id="rId9"/>
+                                <o:OLEObject Type="Embed" ProgID="AcroExch.Document.11" ShapeID="_x0000_i1025" DrawAspect="Content" ObjectID="_1496872193" r:id="rId9"/>
                               </w:object>
                             </w:r>
                           </w:p>
@@ -1737,7 +1791,7 @@
                           <v:shape id="_x0000_i1025" type="#_x0000_t75" style="width:909.75pt;height:576.75pt" o:ole="">
                             <v:imagedata r:id="rId8" o:title=""/>
                           </v:shape>
-                          <o:OLEObject Type="Embed" ProgID="AcroExch.Document.11" ShapeID="_x0000_i1025" DrawAspect="Content" ObjectID="_1496870060" r:id="rId10"/>
+                          <o:OLEObject Type="Embed" ProgID="AcroExch.Document.11" ShapeID="_x0000_i1025" DrawAspect="Content" ObjectID="_1496872193" r:id="rId10"/>
                         </w:object>
                       </w:r>
                     </w:p>

</xml_diff>

<commit_message>
Subiendo estrategias y refactor facturas
</commit_message>
<xml_diff>
--- a/ESTRATEGIAS BOBBY TABLES.docx
+++ b/ESTRATEGIAS BOBBY TABLES.docx
@@ -300,7 +300,87 @@
           <w:sz w:val="24"/>
           <w:szCs w:val="24"/>
         </w:rPr>
-        <w:t>Un usuario está directamente relacionado con una persona, pueden existir usuarios (administradores por ejemplo) sin personas. Pero no tendría sentido una persona sin usuario.</w:t>
+        <w:t xml:space="preserve">Un usuario está </w:t>
+      </w:r>
+      <w:r>
+        <w:rPr>
+          <w:rFonts w:ascii="Arial" w:hAnsi="Arial" w:cs="Arial"/>
+          <w:sz w:val="24"/>
+          <w:szCs w:val="24"/>
+        </w:rPr>
+        <w:t>directamente relacionado con un</w:t>
+      </w:r>
+      <w:r>
+        <w:rPr>
+          <w:rFonts w:ascii="Arial" w:hAnsi="Arial" w:cs="Arial"/>
+          <w:sz w:val="24"/>
+          <w:szCs w:val="24"/>
+        </w:rPr>
+        <w:t xml:space="preserve"> </w:t>
+      </w:r>
+      <w:r>
+        <w:rPr>
+          <w:rFonts w:ascii="Arial" w:hAnsi="Arial" w:cs="Arial"/>
+          <w:sz w:val="24"/>
+          <w:szCs w:val="24"/>
+        </w:rPr>
+        <w:t>cliente</w:t>
+      </w:r>
+      <w:r>
+        <w:rPr>
+          <w:rFonts w:ascii="Arial" w:hAnsi="Arial" w:cs="Arial"/>
+          <w:sz w:val="24"/>
+          <w:szCs w:val="24"/>
+        </w:rPr>
+        <w:t>, pueden existir usuarios (administradores por ejemplo) sin</w:t>
+      </w:r>
+      <w:r>
+        <w:rPr>
+          <w:rFonts w:ascii="Arial" w:hAnsi="Arial" w:cs="Arial"/>
+          <w:sz w:val="24"/>
+          <w:szCs w:val="24"/>
+        </w:rPr>
+        <w:t xml:space="preserve"> asociar con un</w:t>
+      </w:r>
+      <w:r>
+        <w:rPr>
+          <w:rFonts w:ascii="Arial" w:hAnsi="Arial" w:cs="Arial"/>
+          <w:sz w:val="24"/>
+          <w:szCs w:val="24"/>
+        </w:rPr>
+        <w:t xml:space="preserve"> </w:t>
+      </w:r>
+      <w:r>
+        <w:rPr>
+          <w:rFonts w:ascii="Arial" w:hAnsi="Arial" w:cs="Arial"/>
+          <w:sz w:val="24"/>
+          <w:szCs w:val="24"/>
+        </w:rPr>
+        <w:t>cliente</w:t>
+      </w:r>
+      <w:r>
+        <w:rPr>
+          <w:rFonts w:ascii="Arial" w:hAnsi="Arial" w:cs="Arial"/>
+          <w:sz w:val="24"/>
+          <w:szCs w:val="24"/>
+        </w:rPr>
+        <w:t xml:space="preserve">. Pero no tendría sentido </w:t>
+      </w:r>
+      <w:r>
+        <w:rPr>
+          <w:rFonts w:ascii="Arial" w:hAnsi="Arial" w:cs="Arial"/>
+          <w:sz w:val="24"/>
+          <w:szCs w:val="24"/>
+        </w:rPr>
+        <w:t>un cliente</w:t>
+      </w:r>
+      <w:r>
+        <w:rPr>
+          <w:rFonts w:ascii="Arial" w:hAnsi="Arial" w:cs="Arial"/>
+          <w:sz w:val="24"/>
+          <w:szCs w:val="24"/>
+        </w:rPr>
+        <w:t xml:space="preserve"> sin usuario.</w:t>
       </w:r>
     </w:p>
     <w:p>
@@ -344,7 +424,23 @@
           <w:sz w:val="24"/>
           <w:szCs w:val="24"/>
         </w:rPr>
-        <w:t>Las tarjetas y las cuentas están directamente ligadas con el usuario que es dueñ</w:t>
+        <w:t xml:space="preserve">Las tarjetas y las cuentas están directamente ligadas con el </w:t>
+      </w:r>
+      <w:r>
+        <w:rPr>
+          <w:rFonts w:ascii="Arial" w:hAnsi="Arial" w:cs="Arial"/>
+          <w:sz w:val="24"/>
+          <w:szCs w:val="24"/>
+        </w:rPr>
+        <w:t>cliente</w:t>
+      </w:r>
+      <w:r>
+        <w:rPr>
+          <w:rFonts w:ascii="Arial" w:hAnsi="Arial" w:cs="Arial"/>
+          <w:sz w:val="24"/>
+          <w:szCs w:val="24"/>
+        </w:rPr>
+        <w:t xml:space="preserve"> que es dueñ</w:t>
       </w:r>
       <w:r>
         <w:rPr>
@@ -376,6 +472,30 @@
         </w:rPr>
         <w:t>Una operación está planeada para garantizar herencia (a nivel objetos) con depósitos, transferencias y retiros de efectivo, ya que tienen una interfaz en común.</w:t>
       </w:r>
+      <w:r>
+        <w:rPr>
+          <w:rFonts w:ascii="Arial" w:hAnsi="Arial" w:cs="Arial"/>
+          <w:sz w:val="24"/>
+          <w:szCs w:val="24"/>
+        </w:rPr>
+        <w:t xml:space="preserve"> Sin embargo, cada tipo operación posee una  serie de números</w:t>
+      </w:r>
+      <w:r>
+        <w:rPr>
+          <w:rFonts w:ascii="Arial" w:hAnsi="Arial" w:cs="Arial"/>
+          <w:sz w:val="24"/>
+          <w:szCs w:val="24"/>
+        </w:rPr>
+        <w:t xml:space="preserve"> diferente</w:t>
+      </w:r>
+      <w:r>
+        <w:rPr>
+          <w:rFonts w:ascii="Arial" w:hAnsi="Arial" w:cs="Arial"/>
+          <w:sz w:val="24"/>
+          <w:szCs w:val="24"/>
+        </w:rPr>
+        <w:t>.</w:t>
+      </w:r>
     </w:p>
     <w:p>
       <w:pPr>
@@ -396,7 +516,7 @@
           <w:sz w:val="24"/>
           <w:szCs w:val="24"/>
         </w:rPr>
-        <w:t>Las subclases de operación tienen sus atributos específicos asignados.</w:t>
+        <w:t>Las subclases de operación poseen sus atributos específicos.</w:t>
       </w:r>
     </w:p>
     <w:p>
@@ -512,6 +632,14 @@
         </w:rPr>
         <w:t>Una cuenta posee una fecha de expiración que se calcula a la hora de la creación de la misma según el tipo de cuenta que se elija y a la hora de facturación cuando se abone los gastos de cuenta. (Si paga 10 abonos Oro, se le garantiza 10 veces el tiempo de expiración)</w:t>
       </w:r>
+      <w:r>
+        <w:rPr>
+          <w:rFonts w:ascii="Arial" w:hAnsi="Arial" w:cs="Arial"/>
+          <w:sz w:val="24"/>
+          <w:szCs w:val="24"/>
+        </w:rPr>
+        <w:t>.</w:t>
+      </w:r>
     </w:p>
     <w:p>
       <w:pPr>
@@ -578,8 +706,6 @@
         </w:rPr>
         <w:t xml:space="preserve"> y PK) serían a través del campo ID.</w:t>
       </w:r>
-      <w:bookmarkStart w:id="0" w:name="_GoBack"/>
-      <w:bookmarkEnd w:id="0"/>
     </w:p>
     <w:p>
       <w:pPr>
@@ -942,6 +1068,28 @@
           <w:sz w:val="24"/>
           <w:szCs w:val="24"/>
         </w:rPr>
+        <w:t>De las tarjetas con longitud menor a 16 se encriptaron los primeros 12 dígitos y se guardaron los últimos cuatro. Sin importar su longitud.</w:t>
+      </w:r>
+    </w:p>
+    <w:p>
+      <w:pPr>
+        <w:pStyle w:val="Prrafodelista"/>
+        <w:numPr>
+          <w:ilvl w:val="0"/>
+          <w:numId w:val="2"/>
+        </w:numPr>
+        <w:rPr>
+          <w:rFonts w:ascii="Arial" w:hAnsi="Arial" w:cs="Arial"/>
+          <w:sz w:val="24"/>
+          <w:szCs w:val="24"/>
+        </w:rPr>
+      </w:pPr>
+      <w:r>
+        <w:rPr>
+          <w:rFonts w:ascii="Arial" w:hAnsi="Arial" w:cs="Arial"/>
+          <w:sz w:val="24"/>
+          <w:szCs w:val="24"/>
+        </w:rPr>
         <w:t>La información del cheque se acortó, teniendo en cuenta que la información se repite con la de la operación de retiro de efectivo.</w:t>
       </w:r>
     </w:p>
@@ -1235,6 +1383,14 @@
         </w:rPr>
         <w:t>En la pantalla de retiros se permitió que al no ingresar nombre y apellido del destinatario del cheque, el mismo sea al portador.</w:t>
       </w:r>
+      <w:r>
+        <w:rPr>
+          <w:rFonts w:ascii="Arial" w:hAnsi="Arial" w:cs="Arial"/>
+          <w:sz w:val="24"/>
+          <w:szCs w:val="24"/>
+        </w:rPr>
+        <w:t xml:space="preserve"> A su vez, el destinatario podría ser un tercero (no necesariamente el dueño de la cuenta).</w:t>
+      </w:r>
     </w:p>
     <w:p>
       <w:pPr>
@@ -1299,52 +1455,6 @@
           <w:sz w:val="24"/>
           <w:szCs w:val="24"/>
         </w:rPr>
-        <w:t>Se decidió</w:t>
-      </w:r>
-      <w:r>
-        <w:rPr>
-          <w:rFonts w:ascii="Arial" w:hAnsi="Arial" w:cs="Arial"/>
-          <w:sz w:val="24"/>
-          <w:szCs w:val="24"/>
-        </w:rPr>
-        <w:t xml:space="preserve"> que el modificar cuenta permita cambiar el estado de la cuenta (principalmente para dejar que el administrador vuelva a dar de alta una cuenta dada de baja) pero esto me permite dar de baja desde modificar. </w:t>
-      </w:r>
-      <w:r>
-        <w:rPr>
-          <w:rFonts w:ascii="Arial" w:hAnsi="Arial" w:cs="Arial"/>
-          <w:sz w:val="24"/>
-          <w:szCs w:val="24"/>
-        </w:rPr>
-        <w:t>Se decidió</w:t>
-      </w:r>
-      <w:r>
-        <w:rPr>
-          <w:rFonts w:ascii="Arial" w:hAnsi="Arial" w:cs="Arial"/>
-          <w:sz w:val="24"/>
-          <w:szCs w:val="24"/>
-        </w:rPr>
-        <w:t xml:space="preserve"> que lo mejor era hacerlo a pesar del problema.</w:t>
-      </w:r>
-    </w:p>
-    <w:p>
-      <w:pPr>
-        <w:pStyle w:val="Prrafodelista"/>
-        <w:numPr>
-          <w:ilvl w:val="0"/>
-          <w:numId w:val="2"/>
-        </w:numPr>
-        <w:rPr>
-          <w:rFonts w:ascii="Arial" w:hAnsi="Arial" w:cs="Arial"/>
-          <w:sz w:val="24"/>
-          <w:szCs w:val="24"/>
-        </w:rPr>
-      </w:pPr>
-      <w:r>
-        <w:rPr>
-          <w:rFonts w:ascii="Arial" w:hAnsi="Arial" w:cs="Arial"/>
-          <w:sz w:val="24"/>
-          <w:szCs w:val="24"/>
-        </w:rPr>
         <w:t>Fue decidido que durante la modificación de categoría de cuenta si la cuenta cambiada es igual a la actual se realiza el cambio igual, ya que eso genera una nueva fecha de vencimiento y una nueva comisión.</w:t>
       </w:r>
     </w:p>
@@ -1367,28 +1477,6 @@
           <w:sz w:val="24"/>
           <w:szCs w:val="24"/>
         </w:rPr>
-        <w:t>Para el alta de cuentas se debe ingresar un cliente ya que una cuenta sin cliente no tiene sentido en la base.</w:t>
-      </w:r>
-    </w:p>
-    <w:p>
-      <w:pPr>
-        <w:pStyle w:val="Prrafodelista"/>
-        <w:numPr>
-          <w:ilvl w:val="0"/>
-          <w:numId w:val="2"/>
-        </w:numPr>
-        <w:rPr>
-          <w:rFonts w:ascii="Arial" w:hAnsi="Arial" w:cs="Arial"/>
-          <w:sz w:val="24"/>
-          <w:szCs w:val="24"/>
-        </w:rPr>
-      </w:pPr>
-      <w:r>
-        <w:rPr>
-          <w:rFonts w:ascii="Arial" w:hAnsi="Arial" w:cs="Arial"/>
-          <w:sz w:val="24"/>
-          <w:szCs w:val="24"/>
-        </w:rPr>
         <w:t>En alta y modificación de clientes se muestra el número de tarjeta sin encriptar sólo en la aplicación.</w:t>
       </w:r>
     </w:p>
@@ -1493,16 +1581,7 @@
           <w:sz w:val="24"/>
           <w:szCs w:val="24"/>
         </w:rPr>
-        <w:t xml:space="preserve"> rol, cuenta, cliente y tarjeta) se decidió que se pueda habilitar el estado del mismo para darlo de alta </w:t>
-      </w:r>
-      <w:r>
-        <w:rPr>
-          <w:rFonts w:ascii="Arial" w:hAnsi="Arial" w:cs="Arial"/>
-          <w:sz w:val="24"/>
-          <w:szCs w:val="24"/>
-        </w:rPr>
-        <w:lastRenderedPageBreak/>
-        <w:t>nuevamente, pero no permite darlo de baja ya que es una responsabilidad del menú de baja.</w:t>
+        <w:t xml:space="preserve"> rol, cuenta, cliente y tarjeta) se decidió que se pueda habilitar el estado del mismo para darlo de alta nuevamente, pero no permite darlo de baja ya que es una responsabilidad del menú de baja.</w:t>
       </w:r>
       <w:r>
         <w:rPr>
@@ -1615,7 +1694,15 @@
           <w:sz w:val="24"/>
           <w:szCs w:val="24"/>
         </w:rPr>
-        <w:t>Se decidió, por la manera en la que se diseñó la tarjeta, que no tenía sentido que el usuario pudiera editar los campos de la misma.</w:t>
+        <w:t>Se contempla que en un futuro se podrá implementar la funcionalidad de ABM de Usuarios donde el administrador tenga acceso a los usuarios del sistema. Para ello se proveyó de una funcionalidad llamada “ABM U</w:t>
+      </w:r>
+      <w:r>
+        <w:rPr>
+          <w:rFonts w:ascii="Arial" w:hAnsi="Arial" w:cs="Arial"/>
+          <w:sz w:val="24"/>
+          <w:szCs w:val="24"/>
+        </w:rPr>
+        <w:t>suario” al rol de administrador.</w:t>
       </w:r>
     </w:p>
     <w:p>
@@ -1675,7 +1762,25 @@
           <w:sz w:val="24"/>
           <w:szCs w:val="24"/>
         </w:rPr>
-        <w:t>Se contempla que en un futuro se podrá implementar la funcionalidad de ABM de Usuarios donde el administrador tenga acceso a los usuarios del sistema. Para ello se proveyó de una funcionalidad llamada “ABM Usuario” al rol de administrador.</w:t>
+        <w:t xml:space="preserve">Para la baja de cuenta por fecha de expiración, se decidió controlarlo cuando el usuario dueño de la cuenta se </w:t>
+      </w:r>
+      <w:proofErr w:type="spellStart"/>
+      <w:r>
+        <w:rPr>
+          <w:rFonts w:ascii="Arial" w:hAnsi="Arial" w:cs="Arial"/>
+          <w:sz w:val="24"/>
+          <w:szCs w:val="24"/>
+        </w:rPr>
+        <w:t>loguee</w:t>
+      </w:r>
+      <w:proofErr w:type="spellEnd"/>
+      <w:r>
+        <w:rPr>
+          <w:rFonts w:ascii="Arial" w:hAnsi="Arial" w:cs="Arial"/>
+          <w:sz w:val="24"/>
+          <w:szCs w:val="24"/>
+        </w:rPr>
+        <w:t>.</w:t>
       </w:r>
     </w:p>
     <w:p>
@@ -1753,7 +1858,39 @@
           <w:sz w:val="24"/>
           <w:szCs w:val="24"/>
         </w:rPr>
-        <w:t xml:space="preserve">En el alta de clientes se solicita en el enunciado que se dé de alta nuevamente a un cliente que estuviese dado de baja si se ingresan todos los datos relacionados al mismo así como blanquear las contraseñas. Se consideró que no era el lugar idóneo para realizar un alta lógica de usuario, ya que no se garantiza que el usuario pertenezca al cliente que se quiere dar de alta, además el usuario podría tener roles asignados que no correspondan a este nuevo cliente a dar de alta. Por lo tanto, se implementaron los </w:t>
+        <w:t>En el alta de clientes se solicita en el enunciado que se dé de alta nuevamente a un cliente que estuviese dado de baja si se ingresa</w:t>
+      </w:r>
+      <w:r>
+        <w:rPr>
+          <w:rFonts w:ascii="Arial" w:hAnsi="Arial" w:cs="Arial"/>
+          <w:sz w:val="24"/>
+          <w:szCs w:val="24"/>
+        </w:rPr>
+        <w:t>ra</w:t>
+      </w:r>
+      <w:r>
+        <w:rPr>
+          <w:rFonts w:ascii="Arial" w:hAnsi="Arial" w:cs="Arial"/>
+          <w:sz w:val="24"/>
+          <w:szCs w:val="24"/>
+        </w:rPr>
+        <w:t>n todos los datos relacionados al mismo</w:t>
+      </w:r>
+      <w:r>
+        <w:rPr>
+          <w:rFonts w:ascii="Arial" w:hAnsi="Arial" w:cs="Arial"/>
+          <w:sz w:val="24"/>
+          <w:szCs w:val="24"/>
+        </w:rPr>
+        <w:t>,</w:t>
+      </w:r>
+      <w:r>
+        <w:rPr>
+          <w:rFonts w:ascii="Arial" w:hAnsi="Arial" w:cs="Arial"/>
+          <w:sz w:val="24"/>
+          <w:szCs w:val="24"/>
+        </w:rPr>
+        <w:t xml:space="preserve"> así como blanquear las contraseñas. Se consideró que no era el lugar idóneo para realizar un alta lógica de usuario, ya que no se garantiza que el usuario pertenezca al cliente que se quiere dar de alta, además el usuario podría tener roles asignados que no correspondan a este nuevo cliente a dar de alta. Por lo tanto, se implementaron los </w:t>
       </w:r>
       <w:proofErr w:type="spellStart"/>
       <w:r>
@@ -1771,7 +1908,15 @@
           <w:sz w:val="24"/>
           <w:szCs w:val="24"/>
         </w:rPr>
-        <w:t xml:space="preserve"> necesarios pero no así la funcionalidad en la aplicación. Este requisito sería tomado en cuenta con mayor detalle en el ABM de Usuarios. De todas formas </w:t>
+        <w:t xml:space="preserve"> necesarios pero no así la funcionalidad en la aplicación. Este requisito sería tomado en cuenta con mayor detalle en el ABM de Usuarios</w:t>
+      </w:r>
+      <w:r>
+        <w:rPr>
+          <w:rFonts w:ascii="Arial" w:hAnsi="Arial" w:cs="Arial"/>
+          <w:sz w:val="24"/>
+          <w:szCs w:val="24"/>
+        </w:rPr>
+        <w:t xml:space="preserve">. De todas formas </w:t>
       </w:r>
       <w:proofErr w:type="gramStart"/>
       <w:r>
@@ -1789,7 +1934,15 @@
           <w:sz w:val="24"/>
           <w:szCs w:val="24"/>
         </w:rPr>
-        <w:t xml:space="preserve"> alta lógica de un cliente se puede asegurar desde la pantalla de modificación.</w:t>
+        <w:t xml:space="preserve"> alta lógica</w:t>
+      </w:r>
+      <w:r>
+        <w:rPr>
+          <w:rFonts w:ascii="Arial" w:hAnsi="Arial" w:cs="Arial"/>
+          <w:sz w:val="24"/>
+          <w:szCs w:val="24"/>
+        </w:rPr>
+        <w:t xml:space="preserve"> de un cliente se puede asegurar desde la pantalla de modificación.</w:t>
       </w:r>
     </w:p>
     <w:p>
@@ -1872,141 +2025,14 @@
           <w:szCs w:val="24"/>
         </w:rPr>
         <w:sectPr>
-          <w:pgSz w:w="15840" w:h="12240" w:orient="landscape"/>
+          <w:pgSz w:w="19845" w:h="12242" w:orient="landscape" w:code="1"/>
           <w:pgMar w:top="0" w:right="0" w:bottom="0" w:left="0" w:header="709" w:footer="709" w:gutter="0"/>
           <w:cols w:space="708"/>
           <w:docGrid w:linePitch="360"/>
         </w:sectPr>
       </w:pPr>
-      <w:r>
-        <w:rPr>
-          <w:noProof/>
-        </w:rPr>
-        <w:lastRenderedPageBreak/>
-        <mc:AlternateContent>
-          <mc:Choice Requires="wps">
-            <w:drawing>
-              <wp:anchor distT="0" distB="0" distL="114300" distR="114300" simplePos="0" relativeHeight="251659264" behindDoc="0" locked="0" layoutInCell="1" allowOverlap="1" wp14:anchorId="395BA857" wp14:editId="0C55D45F">
-                <wp:simplePos x="0" y="0"/>
-                <wp:positionH relativeFrom="column">
-                  <wp:align>center</wp:align>
-                </wp:positionH>
-                <wp:positionV relativeFrom="paragraph">
-                  <wp:posOffset>0</wp:posOffset>
-                </wp:positionV>
-                <wp:extent cx="11210925" cy="7677150"/>
-                <wp:effectExtent l="0" t="0" r="0" b="0"/>
-                <wp:wrapNone/>
-                <wp:docPr id="307" name="Cuadro de texto 2"/>
-                <wp:cNvGraphicFramePr>
-                  <a:graphicFrameLocks xmlns:a="http://schemas.openxmlformats.org/drawingml/2006/main"/>
-                </wp:cNvGraphicFramePr>
-                <a:graphic xmlns:a="http://schemas.openxmlformats.org/drawingml/2006/main">
-                  <a:graphicData uri="http://schemas.microsoft.com/office/word/2010/wordprocessingShape">
-                    <wps:wsp>
-                      <wps:cNvSpPr txBox="1">
-                        <a:spLocks noChangeArrowheads="1"/>
-                      </wps:cNvSpPr>
-                      <wps:spPr bwMode="auto">
-                        <a:xfrm>
-                          <a:off x="0" y="0"/>
-                          <a:ext cx="11210925" cy="7677150"/>
-                        </a:xfrm>
-                        <a:prstGeom prst="rect">
-                          <a:avLst/>
-                        </a:prstGeom>
-                        <a:noFill/>
-                        <a:ln w="9525">
-                          <a:noFill/>
-                          <a:miter lim="800000"/>
-                          <a:headEnd/>
-                          <a:tailEnd/>
-                        </a:ln>
-                      </wps:spPr>
-                      <wps:txbx>
-                        <w:txbxContent>
-                          <w:p>
-                            <w:r>
-                              <w:rPr>
-                                <w:rFonts w:ascii="Arial" w:hAnsi="Arial" w:cs="Arial"/>
-                                <w:sz w:val="24"/>
-                                <w:szCs w:val="24"/>
-                              </w:rPr>
-                              <w:object w:dxaOrig="17880" w:dyaOrig="12630">
-                                <v:shapetype id="_x0000_t75" coordsize="21600,21600" o:spt="75" o:preferrelative="t" path="m@4@5l@4@11@9@11@9@5xe" filled="f" stroked="f">
-                                  <v:stroke joinstyle="miter"/>
-                                  <v:formulas>
-                                    <v:f eqn="if lineDrawn pixelLineWidth 0"/>
-                                    <v:f eqn="sum @0 1 0"/>
-                                    <v:f eqn="sum 0 0 @1"/>
-                                    <v:f eqn="prod @2 1 2"/>
-                                    <v:f eqn="prod @3 21600 pixelWidth"/>
-                                    <v:f eqn="prod @3 21600 pixelHeight"/>
-                                    <v:f eqn="sum @0 0 1"/>
-                                    <v:f eqn="prod @6 1 2"/>
-                                    <v:f eqn="prod @7 21600 pixelWidth"/>
-                                    <v:f eqn="sum @8 21600 0"/>
-                                    <v:f eqn="prod @7 21600 pixelHeight"/>
-                                    <v:f eqn="sum @10 21600 0"/>
-                                  </v:formulas>
-                                  <v:path o:extrusionok="f" gradientshapeok="t" o:connecttype="rect"/>
-                                  <o:lock v:ext="edit" aspectratio="t"/>
-                                </v:shapetype>
-                                <v:shape id="_x0000_i1025" type="#_x0000_t75" style="width:909.75pt;height:576.75pt" o:ole="">
-                                  <v:imagedata r:id="rId8" o:title=""/>
-                                </v:shape>
-                                <o:OLEObject Type="Embed" ProgID="AcroExch.Document.11" ShapeID="_x0000_i1025" DrawAspect="Content" ObjectID="_1496885613" r:id="rId9"/>
-                              </w:object>
-                            </w:r>
-                          </w:p>
-                        </w:txbxContent>
-                      </wps:txbx>
-                      <wps:bodyPr rot="0" vert="horz" wrap="square" lIns="91440" tIns="45720" rIns="91440" bIns="45720" anchor="t" anchorCtr="0">
-                        <a:noAutofit/>
-                      </wps:bodyPr>
-                    </wps:wsp>
-                  </a:graphicData>
-                </a:graphic>
-                <wp14:sizeRelH relativeFrom="margin">
-                  <wp14:pctWidth>0</wp14:pctWidth>
-                </wp14:sizeRelH>
-                <wp14:sizeRelV relativeFrom="margin">
-                  <wp14:pctHeight>0</wp14:pctHeight>
-                </wp14:sizeRelV>
-              </wp:anchor>
-            </w:drawing>
-          </mc:Choice>
-          <mc:Fallback>
-            <w:pict>
-              <v:shapetype id="_x0000_t202" coordsize="21600,21600" o:spt="202" path="m,l,21600r21600,l21600,xe">
-                <v:stroke joinstyle="miter"/>
-                <v:path gradientshapeok="t" o:connecttype="rect"/>
-              </v:shapetype>
-              <v:shape id="Cuadro de texto 2" o:spid="_x0000_s1026" type="#_x0000_t202" style="position:absolute;margin-left:0;margin-top:0;width:882.75pt;height:604.5pt;z-index:251659264;visibility:visible;mso-wrap-style:square;mso-width-percent:0;mso-height-percent:0;mso-wrap-distance-left:9pt;mso-wrap-distance-top:0;mso-wrap-distance-right:9pt;mso-wrap-distance-bottom:0;mso-position-horizontal:center;mso-position-horizontal-relative:text;mso-position-vertical:absolute;mso-position-vertical-relative:text;mso-width-percent:0;mso-height-percent:0;mso-width-relative:margin;mso-height-relative:margin;v-text-anchor:top" o:gfxdata="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" filled="f" stroked="f">
-                <v:textbox>
-                  <w:txbxContent>
-                    <w:p>
-                      <w:r>
-                        <w:rPr>
-                          <w:rFonts w:ascii="Arial" w:hAnsi="Arial" w:cs="Arial"/>
-                          <w:sz w:val="24"/>
-                          <w:szCs w:val="24"/>
-                        </w:rPr>
-                        <w:object w:dxaOrig="17880" w:dyaOrig="12630">
-                          <v:shape id="_x0000_i1025" type="#_x0000_t75" style="width:909.75pt;height:576.75pt" o:ole="">
-                            <v:imagedata r:id="rId8" o:title=""/>
-                          </v:shape>
-                          <o:OLEObject Type="Embed" ProgID="AcroExch.Document.11" ShapeID="_x0000_i1025" DrawAspect="Content" ObjectID="_1496885613" r:id="rId10"/>
-                        </w:object>
-                      </w:r>
-                    </w:p>
-                  </w:txbxContent>
-                </v:textbox>
-              </v:shape>
-            </w:pict>
-          </mc:Fallback>
-        </mc:AlternateContent>
-      </w:r>
+      <w:bookmarkStart w:id="0" w:name="_GoBack"/>
+      <w:bookmarkEnd w:id="0"/>
     </w:p>
     <w:p>
       <w:pPr>

</xml_diff>